<commit_message>
avances en recetas de Smtp
</commit_message>
<xml_diff>
--- a/recipes/dory-api-rest/17. Como integrar el servicio SMTP de google.docx
+++ b/recipes/dory-api-rest/17. Como integrar el servicio SMTP de google.docx
@@ -94,6 +94,14 @@
           <w:sz w:val="24"/>
           <w:szCs w:val="24"/>
         </w:rPr>
+        <w:t xml:space="preserve"> web</w:t>
+      </w:r>
+      <w:r>
+        <w:rPr>
+          <w:rFonts w:ascii="Segoe UI" w:hAnsi="Segoe UI" w:cs="Segoe UI"/>
+          <w:sz w:val="24"/>
+          <w:szCs w:val="24"/>
+        </w:rPr>
         <w:t>.</w:t>
       </w:r>
     </w:p>
@@ -129,67 +137,87 @@
     </w:p>
     <w:p>
       <w:pPr>
-        <w:pStyle w:val="Prrafodelista"/>
-        <w:rPr>
-          <w:rFonts w:ascii="Segoe UI" w:hAnsi="Segoe UI" w:cs="Segoe UI"/>
-          <w:sz w:val="24"/>
-          <w:szCs w:val="24"/>
-        </w:rPr>
-      </w:pPr>
-      <w:r>
-        <w:rPr>
-          <w:rFonts w:ascii="Segoe UI" w:hAnsi="Segoe UI" w:cs="Segoe UI"/>
-          <w:sz w:val="24"/>
-          <w:szCs w:val="24"/>
-        </w:rPr>
-        <w:t>Enviar los datos ingresados de un</w:t>
-      </w:r>
-      <w:r>
-        <w:rPr>
-          <w:rFonts w:ascii="Segoe UI" w:hAnsi="Segoe UI" w:cs="Segoe UI"/>
-          <w:sz w:val="24"/>
-          <w:szCs w:val="24"/>
-        </w:rPr>
-        <w:t xml:space="preserve"> formulario y </w:t>
-      </w:r>
-      <w:r>
-        <w:rPr>
-          <w:rFonts w:ascii="Segoe UI" w:hAnsi="Segoe UI" w:cs="Segoe UI"/>
-          <w:sz w:val="24"/>
-          <w:szCs w:val="24"/>
-        </w:rPr>
-        <w:t xml:space="preserve">como mensaje </w:t>
-      </w:r>
-      <w:r>
-        <w:rPr>
-          <w:rFonts w:ascii="Segoe UI" w:hAnsi="Segoe UI" w:cs="Segoe UI"/>
-          <w:sz w:val="24"/>
-          <w:szCs w:val="24"/>
-        </w:rPr>
-        <w:t>a</w:t>
-      </w:r>
-      <w:r>
-        <w:rPr>
-          <w:rFonts w:ascii="Segoe UI" w:hAnsi="Segoe UI" w:cs="Segoe UI"/>
-          <w:sz w:val="24"/>
-          <w:szCs w:val="24"/>
-        </w:rPr>
-        <w:t>l</w:t>
-      </w:r>
-      <w:r>
-        <w:rPr>
-          <w:rFonts w:ascii="Segoe UI" w:hAnsi="Segoe UI" w:cs="Segoe UI"/>
-          <w:sz w:val="24"/>
-          <w:szCs w:val="24"/>
-        </w:rPr>
-        <w:t xml:space="preserve"> correo electrónico.  </w:t>
-      </w:r>
-    </w:p>
-    <w:p>
-      <w:pPr>
-        <w:pStyle w:val="Prrafodelista"/>
-        <w:rPr>
-          <w:rFonts w:ascii="Segoe UI" w:hAnsi="Segoe UI" w:cs="Segoe UI"/>
+        <w:rPr>
+          <w:rFonts w:ascii="Segoe UI" w:hAnsi="Segoe UI" w:cs="Segoe UI"/>
+          <w:sz w:val="24"/>
+          <w:szCs w:val="24"/>
+        </w:rPr>
+      </w:pPr>
+      <w:r>
+        <w:rPr>
+          <w:rFonts w:ascii="Segoe UI" w:hAnsi="Segoe UI" w:cs="Segoe UI"/>
+          <w:color w:val="FF0000"/>
+          <w:sz w:val="24"/>
+          <w:szCs w:val="24"/>
+        </w:rPr>
+        <w:t xml:space="preserve">Realizar Diagrama de secuencia </w:t>
+      </w:r>
+      <w:r>
+        <w:rPr>
+          <w:rFonts w:ascii="Segoe UI" w:hAnsi="Segoe UI" w:cs="Segoe UI"/>
+          <w:noProof/>
+          <w:color w:val="FF0000"/>
+          <w:sz w:val="24"/>
+          <w:szCs w:val="24"/>
+        </w:rPr>
+        <w:t>del procedimiento</w:t>
+      </w:r>
+      <w:r>
+        <w:rPr>
+          <w:rFonts w:ascii="Segoe UI" w:hAnsi="Segoe UI" w:cs="Segoe UI"/>
+          <w:noProof/>
+          <w:sz w:val="24"/>
+          <w:szCs w:val="24"/>
+        </w:rPr>
+        <w:drawing>
+          <wp:inline distT="0" distB="0" distL="0" distR="0" wp14:anchorId="72657D29" wp14:editId="545298B4">
+            <wp:extent cx="5935980" cy="1866900"/>
+            <wp:effectExtent l="0" t="0" r="7620" b="0"/>
+            <wp:docPr id="614286670" name="Imagen 1"/>
+            <wp:cNvGraphicFramePr>
+              <a:graphicFrameLocks xmlns:a="http://schemas.openxmlformats.org/drawingml/2006/main" noChangeAspect="1"/>
+            </wp:cNvGraphicFramePr>
+            <a:graphic xmlns:a="http://schemas.openxmlformats.org/drawingml/2006/main">
+              <a:graphicData uri="http://schemas.openxmlformats.org/drawingml/2006/picture">
+                <pic:pic xmlns:pic="http://schemas.openxmlformats.org/drawingml/2006/picture">
+                  <pic:nvPicPr>
+                    <pic:cNvPr id="614286670" name="Imagen 614286670"/>
+                    <pic:cNvPicPr/>
+                  </pic:nvPicPr>
+                  <pic:blipFill>
+                    <a:blip r:embed="rId5" cstate="print">
+                      <a:extLst>
+                        <a:ext uri="{28A0092B-C50C-407E-A947-70E740481C1C}">
+                          <a14:useLocalDpi xmlns:a14="http://schemas.microsoft.com/office/drawing/2010/main" val="0"/>
+                        </a:ext>
+                      </a:extLst>
+                    </a:blip>
+                    <a:stretch>
+                      <a:fillRect/>
+                    </a:stretch>
+                  </pic:blipFill>
+                  <pic:spPr>
+                    <a:xfrm>
+                      <a:off x="0" y="0"/>
+                      <a:ext cx="5935980" cy="1866900"/>
+                    </a:xfrm>
+                    <a:prstGeom prst="rect">
+                      <a:avLst/>
+                    </a:prstGeom>
+                  </pic:spPr>
+                </pic:pic>
+              </a:graphicData>
+            </a:graphic>
+          </wp:inline>
+        </w:drawing>
+      </w:r>
+    </w:p>
+    <w:p>
+      <w:pPr>
+        <w:pStyle w:val="Prrafodelista"/>
+        <w:rPr>
+          <w:rFonts w:ascii="Segoe UI" w:hAnsi="Segoe UI" w:cs="Segoe UI"/>
+          <w:color w:val="FF0000"/>
           <w:sz w:val="24"/>
           <w:szCs w:val="24"/>
         </w:rPr>
@@ -291,6 +319,90 @@
     </w:p>
     <w:p>
       <w:pPr>
+        <w:pStyle w:val="Prrafodelista"/>
+        <w:numPr>
+          <w:ilvl w:val="0"/>
+          <w:numId w:val="1"/>
+        </w:numPr>
+        <w:rPr>
+          <w:rFonts w:ascii="Segoe UI" w:hAnsi="Segoe UI" w:cs="Segoe UI"/>
+          <w:sz w:val="24"/>
+          <w:szCs w:val="24"/>
+        </w:rPr>
+      </w:pPr>
+      <w:r>
+        <w:rPr>
+          <w:rFonts w:ascii="Segoe UI" w:hAnsi="Segoe UI" w:cs="Segoe UI"/>
+          <w:sz w:val="24"/>
+          <w:szCs w:val="24"/>
+        </w:rPr>
+        <w:t>Cuenta de servicio de Google</w:t>
+      </w:r>
+    </w:p>
+    <w:p>
+      <w:pPr>
+        <w:pStyle w:val="Prrafodelista"/>
+        <w:numPr>
+          <w:ilvl w:val="0"/>
+          <w:numId w:val="1"/>
+        </w:numPr>
+        <w:rPr>
+          <w:rFonts w:ascii="Segoe UI" w:hAnsi="Segoe UI" w:cs="Segoe UI"/>
+          <w:sz w:val="24"/>
+          <w:szCs w:val="24"/>
+        </w:rPr>
+      </w:pPr>
+      <w:r>
+        <w:rPr>
+          <w:rFonts w:ascii="Segoe UI" w:hAnsi="Segoe UI" w:cs="Segoe UI"/>
+          <w:sz w:val="24"/>
+          <w:szCs w:val="24"/>
+        </w:rPr>
+        <w:t xml:space="preserve">Api </w:t>
+      </w:r>
+      <w:proofErr w:type="spellStart"/>
+      <w:r>
+        <w:rPr>
+          <w:rFonts w:ascii="Segoe UI" w:hAnsi="Segoe UI" w:cs="Segoe UI"/>
+          <w:sz w:val="24"/>
+          <w:szCs w:val="24"/>
+        </w:rPr>
+        <w:t>rest</w:t>
+      </w:r>
+      <w:proofErr w:type="spellEnd"/>
+      <w:r>
+        <w:rPr>
+          <w:rFonts w:ascii="Segoe UI" w:hAnsi="Segoe UI" w:cs="Segoe UI"/>
+          <w:sz w:val="24"/>
+          <w:szCs w:val="24"/>
+        </w:rPr>
+        <w:t xml:space="preserve"> para la comunicación con la plataforma web y la base de datos</w:t>
+      </w:r>
+    </w:p>
+    <w:p>
+      <w:pPr>
+        <w:pStyle w:val="Prrafodelista"/>
+        <w:numPr>
+          <w:ilvl w:val="0"/>
+          <w:numId w:val="1"/>
+        </w:numPr>
+        <w:rPr>
+          <w:rFonts w:ascii="Segoe UI" w:hAnsi="Segoe UI" w:cs="Segoe UI"/>
+          <w:sz w:val="24"/>
+          <w:szCs w:val="24"/>
+        </w:rPr>
+      </w:pPr>
+      <w:r>
+        <w:rPr>
+          <w:rFonts w:ascii="Segoe UI" w:hAnsi="Segoe UI" w:cs="Segoe UI"/>
+          <w:sz w:val="24"/>
+          <w:szCs w:val="24"/>
+        </w:rPr>
+        <w:t>Cliente de correo electrónico para recibir el mensaje de bienvenida</w:t>
+      </w:r>
+    </w:p>
+    <w:p>
+      <w:pPr>
         <w:rPr>
           <w:rFonts w:ascii="Segoe UI" w:hAnsi="Segoe UI" w:cs="Segoe UI"/>
           <w:sz w:val="24"/>
@@ -336,6 +448,7 @@
           <w:rFonts w:ascii="Segoe UI" w:hAnsi="Segoe UI" w:cs="Segoe UI"/>
           <w:sz w:val="24"/>
           <w:szCs w:val="24"/>
+          <w:u w:val="single"/>
         </w:rPr>
       </w:pPr>
       <w:r>
@@ -358,7 +471,6 @@
     </w:p>
     <w:p>
       <w:pPr>
-        <w:pStyle w:val="Prrafodelista"/>
         <w:rPr>
           <w:rFonts w:ascii="Segoe UI" w:hAnsi="Segoe UI" w:cs="Segoe UI"/>
           <w:sz w:val="24"/>
@@ -620,7 +732,7 @@
                     <pic:cNvPicPr/>
                   </pic:nvPicPr>
                   <pic:blipFill>
-                    <a:blip r:embed="rId5"/>
+                    <a:blip r:embed="rId6"/>
                     <a:stretch>
                       <a:fillRect/>
                     </a:stretch>
@@ -735,101 +847,1669 @@
           <w:sz w:val="24"/>
           <w:szCs w:val="24"/>
         </w:rPr>
+        <w:t>Crear archivo “.</w:t>
+      </w:r>
+      <w:proofErr w:type="spellStart"/>
+      <w:r>
+        <w:rPr>
+          <w:rFonts w:ascii="Segoe UI" w:hAnsi="Segoe UI" w:cs="Segoe UI"/>
+          <w:bCs/>
+          <w:sz w:val="24"/>
+          <w:szCs w:val="24"/>
+        </w:rPr>
+        <w:t>js</w:t>
+      </w:r>
+      <w:proofErr w:type="spellEnd"/>
+      <w:r>
+        <w:rPr>
+          <w:rFonts w:ascii="Segoe UI" w:hAnsi="Segoe UI" w:cs="Segoe UI"/>
+          <w:bCs/>
+          <w:sz w:val="24"/>
+          <w:szCs w:val="24"/>
+        </w:rPr>
+        <w:t xml:space="preserve">” donde </w:t>
+      </w:r>
+      <w:r>
+        <w:rPr>
+          <w:rFonts w:ascii="Segoe UI" w:hAnsi="Segoe UI" w:cs="Segoe UI"/>
+          <w:bCs/>
+          <w:sz w:val="24"/>
+          <w:szCs w:val="24"/>
+        </w:rPr>
+        <w:t xml:space="preserve">se </w:t>
+      </w:r>
+      <w:r>
+        <w:rPr>
+          <w:rFonts w:ascii="Segoe UI" w:hAnsi="Segoe UI" w:cs="Segoe UI"/>
+          <w:bCs/>
+          <w:sz w:val="24"/>
+          <w:szCs w:val="24"/>
+        </w:rPr>
+        <w:t>importará el módulo “</w:t>
+      </w:r>
+      <w:proofErr w:type="spellStart"/>
+      <w:r>
+        <w:rPr>
+          <w:rFonts w:ascii="Segoe UI" w:hAnsi="Segoe UI" w:cs="Segoe UI"/>
+          <w:bCs/>
+          <w:sz w:val="24"/>
+          <w:szCs w:val="24"/>
+        </w:rPr>
+        <w:t>n</w:t>
+      </w:r>
+      <w:r>
+        <w:rPr>
+          <w:rFonts w:ascii="Segoe UI" w:hAnsi="Segoe UI" w:cs="Segoe UI"/>
+          <w:bCs/>
+          <w:sz w:val="24"/>
+          <w:szCs w:val="24"/>
+        </w:rPr>
+        <w:t>ode</w:t>
+      </w:r>
+      <w:r>
+        <w:rPr>
+          <w:rFonts w:ascii="Segoe UI" w:hAnsi="Segoe UI" w:cs="Segoe UI"/>
+          <w:bCs/>
+          <w:sz w:val="24"/>
+          <w:szCs w:val="24"/>
+        </w:rPr>
+        <w:t>m</w:t>
+      </w:r>
+      <w:r>
+        <w:rPr>
+          <w:rFonts w:ascii="Segoe UI" w:hAnsi="Segoe UI" w:cs="Segoe UI"/>
+          <w:bCs/>
+          <w:sz w:val="24"/>
+          <w:szCs w:val="24"/>
+        </w:rPr>
+        <w:t>aider</w:t>
+      </w:r>
+      <w:proofErr w:type="spellEnd"/>
+      <w:r>
+        <w:rPr>
+          <w:rFonts w:ascii="Segoe UI" w:hAnsi="Segoe UI" w:cs="Segoe UI"/>
+          <w:bCs/>
+          <w:sz w:val="24"/>
+          <w:szCs w:val="24"/>
+        </w:rPr>
+        <w:t>”</w:t>
+      </w:r>
+      <w:r>
+        <w:rPr>
+          <w:rFonts w:ascii="Segoe UI" w:hAnsi="Segoe UI" w:cs="Segoe UI"/>
+          <w:bCs/>
+          <w:sz w:val="24"/>
+          <w:szCs w:val="24"/>
+        </w:rPr>
+        <w:t>,</w:t>
+      </w:r>
+      <w:r>
+        <w:rPr>
+          <w:rFonts w:ascii="Segoe UI" w:hAnsi="Segoe UI" w:cs="Segoe UI"/>
+          <w:bCs/>
+          <w:sz w:val="24"/>
+          <w:szCs w:val="24"/>
+        </w:rPr>
+        <w:t xml:space="preserve"> se implementará el servicio de envió del formulario SMTP y se exportará para poder usarlos en otros archivos</w:t>
+      </w:r>
+      <w:r>
+        <w:rPr>
+          <w:rFonts w:ascii="Segoe UI" w:hAnsi="Segoe UI" w:cs="Segoe UI"/>
+          <w:bCs/>
+          <w:sz w:val="24"/>
+          <w:szCs w:val="24"/>
+        </w:rPr>
+        <w:t>.</w:t>
+      </w:r>
+    </w:p>
+    <w:p>
+      <w:pPr>
+        <w:pStyle w:val="Prrafodelista"/>
+        <w:suppressAutoHyphens/>
+        <w:spacing w:after="0" w:line="240" w:lineRule="auto"/>
+        <w:jc w:val="both"/>
+        <w:rPr>
+          <w:rFonts w:ascii="Segoe UI" w:hAnsi="Segoe UI" w:cs="Segoe UI"/>
+          <w:bCs/>
+          <w:sz w:val="24"/>
+          <w:szCs w:val="24"/>
+        </w:rPr>
+      </w:pPr>
+    </w:p>
+    <w:p>
+      <w:pPr>
+        <w:pStyle w:val="Prrafodelista"/>
+        <w:numPr>
+          <w:ilvl w:val="0"/>
+          <w:numId w:val="5"/>
+        </w:numPr>
+        <w:suppressAutoHyphens/>
+        <w:spacing w:after="0" w:line="240" w:lineRule="auto"/>
+        <w:ind w:left="1418"/>
+        <w:jc w:val="both"/>
+        <w:rPr>
+          <w:rFonts w:ascii="Segoe UI" w:hAnsi="Segoe UI" w:cs="Segoe UI"/>
+          <w:bCs/>
+          <w:sz w:val="24"/>
+          <w:szCs w:val="24"/>
+        </w:rPr>
+      </w:pPr>
+      <w:r>
+        <w:rPr>
+          <w:rFonts w:ascii="Segoe UI" w:hAnsi="Segoe UI" w:cs="Segoe UI"/>
+          <w:bCs/>
+          <w:sz w:val="24"/>
+          <w:szCs w:val="24"/>
+        </w:rPr>
+        <w:t>Importar librería “</w:t>
+      </w:r>
+      <w:proofErr w:type="spellStart"/>
+      <w:r>
+        <w:rPr>
+          <w:rFonts w:ascii="Segoe UI" w:hAnsi="Segoe UI" w:cs="Segoe UI"/>
+          <w:bCs/>
+          <w:sz w:val="24"/>
+          <w:szCs w:val="24"/>
+        </w:rPr>
+        <w:t>nodemailer</w:t>
+      </w:r>
+      <w:proofErr w:type="spellEnd"/>
+      <w:r>
+        <w:rPr>
+          <w:rFonts w:ascii="Segoe UI" w:hAnsi="Segoe UI" w:cs="Segoe UI"/>
+          <w:bCs/>
+          <w:sz w:val="24"/>
+          <w:szCs w:val="24"/>
+        </w:rPr>
+        <w:t>” que permite interactuar con el servicio SMTP</w:t>
+      </w:r>
+      <w:r>
+        <w:rPr>
+          <w:rFonts w:ascii="Segoe UI" w:hAnsi="Segoe UI" w:cs="Segoe UI"/>
+          <w:bCs/>
+          <w:sz w:val="24"/>
+          <w:szCs w:val="24"/>
+        </w:rPr>
+        <w:t xml:space="preserve"> (ver imagen 2)</w:t>
+      </w:r>
+      <w:r>
+        <w:rPr>
+          <w:rFonts w:ascii="Segoe UI" w:hAnsi="Segoe UI" w:cs="Segoe UI"/>
+          <w:bCs/>
+          <w:sz w:val="24"/>
+          <w:szCs w:val="24"/>
+        </w:rPr>
+        <w:t>.</w:t>
+      </w:r>
+    </w:p>
+    <w:p>
+      <w:pPr>
+        <w:pStyle w:val="Prrafodelista"/>
+        <w:suppressAutoHyphens/>
+        <w:spacing w:after="0" w:line="240" w:lineRule="auto"/>
+        <w:ind w:left="1418"/>
+        <w:jc w:val="both"/>
+        <w:rPr>
+          <w:rFonts w:ascii="Segoe UI" w:hAnsi="Segoe UI" w:cs="Segoe UI"/>
+          <w:bCs/>
+          <w:sz w:val="24"/>
+          <w:szCs w:val="24"/>
+        </w:rPr>
+      </w:pPr>
+    </w:p>
+    <w:p>
+      <w:pPr>
+        <w:pStyle w:val="Prrafodelista"/>
+        <w:suppressAutoHyphens/>
+        <w:spacing w:after="0" w:line="240" w:lineRule="auto"/>
+        <w:ind w:left="1418"/>
+        <w:jc w:val="both"/>
+        <w:rPr>
+          <w:rFonts w:ascii="Segoe UI" w:hAnsi="Segoe UI" w:cs="Segoe UI"/>
+          <w:bCs/>
+          <w:sz w:val="24"/>
+          <w:szCs w:val="24"/>
+        </w:rPr>
+      </w:pPr>
+      <w:r>
+        <w:rPr>
+          <w:noProof/>
+        </w:rPr>
+        <w:drawing>
+          <wp:inline distT="0" distB="0" distL="0" distR="0" wp14:anchorId="06596646" wp14:editId="2EB54906">
+            <wp:extent cx="4276725" cy="371475"/>
+            <wp:effectExtent l="0" t="0" r="9525" b="9525"/>
+            <wp:docPr id="305910355" name="Imagen 1"/>
+            <wp:cNvGraphicFramePr>
+              <a:graphicFrameLocks xmlns:a="http://schemas.openxmlformats.org/drawingml/2006/main" noChangeAspect="1"/>
+            </wp:cNvGraphicFramePr>
+            <a:graphic xmlns:a="http://schemas.openxmlformats.org/drawingml/2006/main">
+              <a:graphicData uri="http://schemas.openxmlformats.org/drawingml/2006/picture">
+                <pic:pic xmlns:pic="http://schemas.openxmlformats.org/drawingml/2006/picture">
+                  <pic:nvPicPr>
+                    <pic:cNvPr id="305910355" name=""/>
+                    <pic:cNvPicPr/>
+                  </pic:nvPicPr>
+                  <pic:blipFill>
+                    <a:blip r:embed="rId7"/>
+                    <a:stretch>
+                      <a:fillRect/>
+                    </a:stretch>
+                  </pic:blipFill>
+                  <pic:spPr>
+                    <a:xfrm>
+                      <a:off x="0" y="0"/>
+                      <a:ext cx="4276725" cy="371475"/>
+                    </a:xfrm>
+                    <a:prstGeom prst="rect">
+                      <a:avLst/>
+                    </a:prstGeom>
+                  </pic:spPr>
+                </pic:pic>
+              </a:graphicData>
+            </a:graphic>
+          </wp:inline>
+        </w:drawing>
+      </w:r>
+    </w:p>
+    <w:p>
+      <w:pPr>
+        <w:pStyle w:val="Prrafodelista"/>
+        <w:suppressAutoHyphens/>
+        <w:spacing w:after="0" w:line="240" w:lineRule="auto"/>
+        <w:ind w:left="1418"/>
+        <w:jc w:val="both"/>
+        <w:rPr>
+          <w:rFonts w:ascii="Segoe UI" w:hAnsi="Segoe UI" w:cs="Segoe UI"/>
+          <w:bCs/>
+          <w:i/>
+          <w:iCs/>
+        </w:rPr>
+      </w:pPr>
+      <w:r>
+        <w:rPr>
+          <w:rFonts w:ascii="Segoe UI" w:hAnsi="Segoe UI" w:cs="Segoe UI"/>
+          <w:bCs/>
+        </w:rPr>
+        <w:t xml:space="preserve">Imagen 2. </w:t>
+      </w:r>
+      <w:r>
+        <w:rPr>
+          <w:rFonts w:ascii="Segoe UI" w:hAnsi="Segoe UI" w:cs="Segoe UI"/>
+          <w:bCs/>
+          <w:i/>
+          <w:iCs/>
+        </w:rPr>
+        <w:t xml:space="preserve">Importe de librería </w:t>
+      </w:r>
+      <w:proofErr w:type="spellStart"/>
+      <w:r>
+        <w:rPr>
+          <w:rFonts w:ascii="Segoe UI" w:hAnsi="Segoe UI" w:cs="Segoe UI"/>
+          <w:bCs/>
+          <w:i/>
+          <w:iCs/>
+        </w:rPr>
+        <w:t>nodemailer</w:t>
+      </w:r>
+      <w:proofErr w:type="spellEnd"/>
+    </w:p>
+    <w:p>
+      <w:pPr>
+        <w:pStyle w:val="Prrafodelista"/>
+        <w:suppressAutoHyphens/>
+        <w:spacing w:after="0" w:line="240" w:lineRule="auto"/>
+        <w:ind w:left="1418"/>
+        <w:jc w:val="both"/>
+        <w:rPr>
+          <w:rFonts w:ascii="Segoe UI" w:hAnsi="Segoe UI" w:cs="Segoe UI"/>
+          <w:bCs/>
+          <w:i/>
+          <w:iCs/>
+        </w:rPr>
+      </w:pPr>
+    </w:p>
+    <w:p>
+      <w:pPr>
+        <w:pStyle w:val="Prrafodelista"/>
+        <w:numPr>
+          <w:ilvl w:val="0"/>
+          <w:numId w:val="5"/>
+        </w:numPr>
+        <w:suppressAutoHyphens/>
+        <w:spacing w:after="0" w:line="240" w:lineRule="auto"/>
+        <w:ind w:left="1418"/>
+        <w:jc w:val="both"/>
+        <w:rPr>
+          <w:rFonts w:ascii="Segoe UI" w:hAnsi="Segoe UI" w:cs="Segoe UI"/>
+          <w:bCs/>
+          <w:sz w:val="24"/>
+          <w:szCs w:val="24"/>
+        </w:rPr>
+      </w:pPr>
+      <w:r>
+        <w:rPr>
+          <w:rFonts w:ascii="Segoe UI" w:hAnsi="Segoe UI" w:cs="Segoe UI"/>
+          <w:bCs/>
+          <w:sz w:val="24"/>
+          <w:szCs w:val="24"/>
+        </w:rPr>
+        <w:t>La</w:t>
+      </w:r>
+      <w:r>
+        <w:rPr>
+          <w:rFonts w:ascii="Segoe UI" w:hAnsi="Segoe UI" w:cs="Segoe UI"/>
+          <w:bCs/>
+          <w:sz w:val="24"/>
+          <w:szCs w:val="24"/>
+        </w:rPr>
+        <w:t xml:space="preserve"> </w:t>
+      </w:r>
+      <w:proofErr w:type="spellStart"/>
+      <w:r>
+        <w:rPr>
+          <w:rFonts w:ascii="Segoe UI" w:hAnsi="Segoe UI" w:cs="Segoe UI"/>
+          <w:bCs/>
+          <w:sz w:val="24"/>
+          <w:szCs w:val="24"/>
+        </w:rPr>
+        <w:t>function</w:t>
+      </w:r>
+      <w:proofErr w:type="spellEnd"/>
+      <w:r>
+        <w:rPr>
+          <w:rFonts w:ascii="Segoe UI" w:hAnsi="Segoe UI" w:cs="Segoe UI"/>
+          <w:bCs/>
+          <w:sz w:val="24"/>
+          <w:szCs w:val="24"/>
+        </w:rPr>
+        <w:t xml:space="preserve"> </w:t>
+      </w:r>
+      <w:proofErr w:type="spellStart"/>
+      <w:r>
+        <w:rPr>
+          <w:rFonts w:ascii="Segoe UI" w:hAnsi="Segoe UI" w:cs="Segoe UI"/>
+          <w:b/>
+          <w:sz w:val="24"/>
+          <w:szCs w:val="24"/>
+        </w:rPr>
+        <w:t>sendEmail</w:t>
+      </w:r>
+      <w:proofErr w:type="spellEnd"/>
+      <w:r>
+        <w:rPr>
+          <w:rFonts w:ascii="Segoe UI" w:hAnsi="Segoe UI" w:cs="Segoe UI"/>
+          <w:bCs/>
+          <w:sz w:val="24"/>
+          <w:szCs w:val="24"/>
+        </w:rPr>
+        <w:t xml:space="preserve"> se declara con tres parámetros “email” (dirección de correo electrónico), “tema” (Asunto del correo electrónico) y “</w:t>
+      </w:r>
+      <w:proofErr w:type="spellStart"/>
+      <w:r>
+        <w:rPr>
+          <w:rFonts w:ascii="Segoe UI" w:hAnsi="Segoe UI" w:cs="Segoe UI"/>
+          <w:bCs/>
+          <w:sz w:val="24"/>
+          <w:szCs w:val="24"/>
+        </w:rPr>
+        <w:t>contentHtml</w:t>
+      </w:r>
+      <w:proofErr w:type="spellEnd"/>
+      <w:r>
+        <w:rPr>
+          <w:rFonts w:ascii="Segoe UI" w:hAnsi="Segoe UI" w:cs="Segoe UI"/>
+          <w:bCs/>
+          <w:sz w:val="24"/>
+          <w:szCs w:val="24"/>
+        </w:rPr>
+        <w:t xml:space="preserve">” (contenido </w:t>
+      </w:r>
+      <w:proofErr w:type="spellStart"/>
+      <w:r>
+        <w:rPr>
+          <w:rFonts w:ascii="Segoe UI" w:hAnsi="Segoe UI" w:cs="Segoe UI"/>
+          <w:bCs/>
+          <w:sz w:val="24"/>
+          <w:szCs w:val="24"/>
+        </w:rPr>
+        <w:t>Html</w:t>
+      </w:r>
+      <w:proofErr w:type="spellEnd"/>
+      <w:r>
+        <w:rPr>
+          <w:rFonts w:ascii="Segoe UI" w:hAnsi="Segoe UI" w:cs="Segoe UI"/>
+          <w:bCs/>
+          <w:sz w:val="24"/>
+          <w:szCs w:val="24"/>
+        </w:rPr>
+        <w:t xml:space="preserve"> del correo electrónico</w:t>
+      </w:r>
+      <w:r>
+        <w:rPr>
+          <w:rFonts w:ascii="Segoe UI" w:hAnsi="Segoe UI" w:cs="Segoe UI"/>
+          <w:bCs/>
+          <w:sz w:val="24"/>
+          <w:szCs w:val="24"/>
+        </w:rPr>
+        <w:t xml:space="preserve"> (ver imagen 3)</w:t>
+      </w:r>
+      <w:r>
+        <w:rPr>
+          <w:rFonts w:ascii="Segoe UI" w:hAnsi="Segoe UI" w:cs="Segoe UI"/>
+          <w:bCs/>
+          <w:sz w:val="24"/>
+          <w:szCs w:val="24"/>
+        </w:rPr>
+        <w:t>.</w:t>
+      </w:r>
+    </w:p>
+    <w:p>
+      <w:pPr>
+        <w:pStyle w:val="Prrafodelista"/>
+        <w:suppressAutoHyphens/>
+        <w:spacing w:after="0" w:line="240" w:lineRule="auto"/>
+        <w:ind w:left="1418"/>
+        <w:jc w:val="both"/>
+        <w:rPr>
+          <w:rFonts w:ascii="Segoe UI" w:hAnsi="Segoe UI" w:cs="Segoe UI"/>
+          <w:bCs/>
+        </w:rPr>
+      </w:pPr>
+    </w:p>
+    <w:p>
+      <w:pPr>
+        <w:pStyle w:val="Prrafodelista"/>
+        <w:suppressAutoHyphens/>
+        <w:spacing w:after="0" w:line="240" w:lineRule="auto"/>
+        <w:ind w:left="1418"/>
+        <w:jc w:val="both"/>
+        <w:rPr>
+          <w:rFonts w:ascii="Segoe UI" w:hAnsi="Segoe UI" w:cs="Segoe UI"/>
+          <w:bCs/>
+        </w:rPr>
+      </w:pPr>
+      <w:r>
+        <w:rPr>
+          <w:noProof/>
+        </w:rPr>
+        <w:drawing>
+          <wp:inline distT="0" distB="0" distL="0" distR="0" wp14:anchorId="72DAB5A1" wp14:editId="4B76D720">
+            <wp:extent cx="5219700" cy="1038225"/>
+            <wp:effectExtent l="0" t="0" r="0" b="9525"/>
+            <wp:docPr id="718563591" name="Imagen 1" descr="Interfaz de usuario gráfica&#10;&#10;Descripción generada automáticamente"/>
+            <wp:cNvGraphicFramePr>
+              <a:graphicFrameLocks xmlns:a="http://schemas.openxmlformats.org/drawingml/2006/main" noChangeAspect="1"/>
+            </wp:cNvGraphicFramePr>
+            <a:graphic xmlns:a="http://schemas.openxmlformats.org/drawingml/2006/main">
+              <a:graphicData uri="http://schemas.openxmlformats.org/drawingml/2006/picture">
+                <pic:pic xmlns:pic="http://schemas.openxmlformats.org/drawingml/2006/picture">
+                  <pic:nvPicPr>
+                    <pic:cNvPr id="718563591" name="Imagen 1" descr="Interfaz de usuario gráfica&#10;&#10;Descripción generada automáticamente"/>
+                    <pic:cNvPicPr/>
+                  </pic:nvPicPr>
+                  <pic:blipFill>
+                    <a:blip r:embed="rId8"/>
+                    <a:stretch>
+                      <a:fillRect/>
+                    </a:stretch>
+                  </pic:blipFill>
+                  <pic:spPr>
+                    <a:xfrm>
+                      <a:off x="0" y="0"/>
+                      <a:ext cx="5219700" cy="1038225"/>
+                    </a:xfrm>
+                    <a:prstGeom prst="rect">
+                      <a:avLst/>
+                    </a:prstGeom>
+                  </pic:spPr>
+                </pic:pic>
+              </a:graphicData>
+            </a:graphic>
+          </wp:inline>
+        </w:drawing>
+      </w:r>
+    </w:p>
+    <w:p>
+      <w:pPr>
+        <w:pStyle w:val="Prrafodelista"/>
+        <w:suppressAutoHyphens/>
+        <w:spacing w:after="0" w:line="240" w:lineRule="auto"/>
+        <w:ind w:left="1418"/>
+        <w:jc w:val="both"/>
+        <w:rPr>
+          <w:rFonts w:ascii="Segoe UI" w:hAnsi="Segoe UI" w:cs="Segoe UI"/>
+          <w:bCs/>
+          <w:i/>
+          <w:iCs/>
+        </w:rPr>
+      </w:pPr>
+      <w:r>
+        <w:rPr>
+          <w:rFonts w:ascii="Segoe UI" w:hAnsi="Segoe UI" w:cs="Segoe UI"/>
+          <w:bCs/>
+        </w:rPr>
+        <w:t xml:space="preserve">Imagen 3. </w:t>
+      </w:r>
+      <w:proofErr w:type="spellStart"/>
+      <w:r>
+        <w:rPr>
+          <w:rFonts w:ascii="Segoe UI" w:hAnsi="Segoe UI" w:cs="Segoe UI"/>
+          <w:bCs/>
+          <w:i/>
+          <w:iCs/>
+        </w:rPr>
+        <w:t>Function</w:t>
+      </w:r>
+      <w:proofErr w:type="spellEnd"/>
+      <w:r>
+        <w:rPr>
+          <w:rFonts w:ascii="Segoe UI" w:hAnsi="Segoe UI" w:cs="Segoe UI"/>
+          <w:bCs/>
+          <w:i/>
+          <w:iCs/>
+        </w:rPr>
+        <w:t xml:space="preserve"> </w:t>
+      </w:r>
+      <w:proofErr w:type="spellStart"/>
+      <w:r>
+        <w:rPr>
+          <w:rFonts w:ascii="Segoe UI" w:hAnsi="Segoe UI" w:cs="Segoe UI"/>
+          <w:bCs/>
+          <w:i/>
+          <w:iCs/>
+        </w:rPr>
+        <w:t>sendEmail</w:t>
+      </w:r>
+      <w:proofErr w:type="spellEnd"/>
+    </w:p>
+    <w:p>
+      <w:pPr>
+        <w:pStyle w:val="Prrafodelista"/>
+        <w:suppressAutoHyphens/>
+        <w:spacing w:after="0" w:line="240" w:lineRule="auto"/>
+        <w:ind w:left="1418"/>
+        <w:jc w:val="both"/>
+        <w:rPr>
+          <w:rFonts w:ascii="Segoe UI" w:hAnsi="Segoe UI" w:cs="Segoe UI"/>
+          <w:bCs/>
+          <w:i/>
+          <w:iCs/>
+        </w:rPr>
+      </w:pPr>
+    </w:p>
+    <w:p>
+      <w:pPr>
+        <w:pStyle w:val="Prrafodelista"/>
+        <w:numPr>
+          <w:ilvl w:val="0"/>
+          <w:numId w:val="5"/>
+        </w:numPr>
+        <w:suppressAutoHyphens/>
+        <w:spacing w:after="0" w:line="240" w:lineRule="auto"/>
+        <w:ind w:left="1418"/>
+        <w:jc w:val="both"/>
+        <w:rPr>
+          <w:rFonts w:ascii="Segoe UI" w:hAnsi="Segoe UI" w:cs="Segoe UI"/>
+          <w:bCs/>
+          <w:sz w:val="24"/>
+          <w:szCs w:val="24"/>
+        </w:rPr>
+      </w:pPr>
+      <w:r>
+        <w:rPr>
+          <w:rFonts w:ascii="Segoe UI" w:hAnsi="Segoe UI" w:cs="Segoe UI"/>
+          <w:bCs/>
+          <w:sz w:val="24"/>
+          <w:szCs w:val="24"/>
+        </w:rPr>
+        <w:t>Se crea un objeto “</w:t>
+      </w:r>
+      <w:proofErr w:type="spellStart"/>
+      <w:r>
+        <w:rPr>
+          <w:rFonts w:ascii="Segoe UI" w:hAnsi="Segoe UI" w:cs="Segoe UI"/>
+          <w:b/>
+          <w:sz w:val="24"/>
+          <w:szCs w:val="24"/>
+        </w:rPr>
+        <w:t>transporter</w:t>
+      </w:r>
+      <w:proofErr w:type="spellEnd"/>
+      <w:r>
+        <w:rPr>
+          <w:rFonts w:ascii="Segoe UI" w:hAnsi="Segoe UI" w:cs="Segoe UI"/>
+          <w:bCs/>
+          <w:sz w:val="24"/>
+          <w:szCs w:val="24"/>
+        </w:rPr>
+        <w:t>” que específica los detalles de la</w:t>
+      </w:r>
+      <w:r>
+        <w:rPr>
+          <w:rFonts w:ascii="Segoe UI" w:hAnsi="Segoe UI" w:cs="Segoe UI"/>
+          <w:bCs/>
+          <w:sz w:val="24"/>
+          <w:szCs w:val="24"/>
+        </w:rPr>
+        <w:t xml:space="preserve"> </w:t>
+      </w:r>
+      <w:r>
+        <w:rPr>
+          <w:rFonts w:ascii="Segoe UI" w:hAnsi="Segoe UI" w:cs="Segoe UI"/>
+          <w:bCs/>
+          <w:sz w:val="24"/>
+          <w:szCs w:val="24"/>
+        </w:rPr>
+        <w:t>conexión SMTP con el servidor de Gmail.</w:t>
+      </w:r>
+    </w:p>
+    <w:p>
+      <w:pPr>
+        <w:pStyle w:val="Prrafodelista"/>
+        <w:suppressAutoHyphens/>
+        <w:spacing w:after="0" w:line="240" w:lineRule="auto"/>
+        <w:ind w:left="1418"/>
+        <w:jc w:val="both"/>
+        <w:rPr>
+          <w:rFonts w:ascii="Segoe UI" w:hAnsi="Segoe UI" w:cs="Segoe UI"/>
+          <w:bCs/>
+        </w:rPr>
+      </w:pPr>
+    </w:p>
+    <w:p>
+      <w:pPr>
+        <w:pStyle w:val="Prrafodelista"/>
+        <w:suppressAutoHyphens/>
+        <w:spacing w:after="0" w:line="240" w:lineRule="auto"/>
+        <w:ind w:left="1418"/>
+        <w:jc w:val="both"/>
+        <w:rPr>
+          <w:rFonts w:ascii="Segoe UI" w:hAnsi="Segoe UI" w:cs="Segoe UI"/>
+          <w:bCs/>
+        </w:rPr>
+      </w:pPr>
+      <w:r>
+        <w:rPr>
+          <w:rFonts w:ascii="Segoe UI" w:hAnsi="Segoe UI" w:cs="Segoe UI"/>
+          <w:bCs/>
+          <w:noProof/>
+        </w:rPr>
         <w:lastRenderedPageBreak/>
-        <w:t>Crear archivo “.</w:t>
+        <w:drawing>
+          <wp:inline distT="0" distB="0" distL="0" distR="0" wp14:anchorId="31625F7F" wp14:editId="0BE5D82E">
+            <wp:extent cx="5219700" cy="1623060"/>
+            <wp:effectExtent l="0" t="0" r="0" b="0"/>
+            <wp:docPr id="178735177" name="Imagen 1" descr="Texto&#10;&#10;Descripción generada automáticamente"/>
+            <wp:cNvGraphicFramePr>
+              <a:graphicFrameLocks xmlns:a="http://schemas.openxmlformats.org/drawingml/2006/main" noChangeAspect="1"/>
+            </wp:cNvGraphicFramePr>
+            <a:graphic xmlns:a="http://schemas.openxmlformats.org/drawingml/2006/main">
+              <a:graphicData uri="http://schemas.openxmlformats.org/drawingml/2006/picture">
+                <pic:pic xmlns:pic="http://schemas.openxmlformats.org/drawingml/2006/picture">
+                  <pic:nvPicPr>
+                    <pic:cNvPr id="178735177" name="Imagen 1" descr="Texto&#10;&#10;Descripción generada automáticamente"/>
+                    <pic:cNvPicPr/>
+                  </pic:nvPicPr>
+                  <pic:blipFill>
+                    <a:blip r:embed="rId9">
+                      <a:extLst>
+                        <a:ext uri="{28A0092B-C50C-407E-A947-70E740481C1C}">
+                          <a14:useLocalDpi xmlns:a14="http://schemas.microsoft.com/office/drawing/2010/main" val="0"/>
+                        </a:ext>
+                      </a:extLst>
+                    </a:blip>
+                    <a:stretch>
+                      <a:fillRect/>
+                    </a:stretch>
+                  </pic:blipFill>
+                  <pic:spPr>
+                    <a:xfrm>
+                      <a:off x="0" y="0"/>
+                      <a:ext cx="5219700" cy="1623060"/>
+                    </a:xfrm>
+                    <a:prstGeom prst="rect">
+                      <a:avLst/>
+                    </a:prstGeom>
+                  </pic:spPr>
+                </pic:pic>
+              </a:graphicData>
+            </a:graphic>
+          </wp:inline>
+        </w:drawing>
+      </w:r>
+    </w:p>
+    <w:p>
+      <w:pPr>
+        <w:pStyle w:val="Prrafodelista"/>
+        <w:suppressAutoHyphens/>
+        <w:spacing w:after="0" w:line="240" w:lineRule="auto"/>
+        <w:ind w:left="1418"/>
+        <w:jc w:val="both"/>
+        <w:rPr>
+          <w:rFonts w:ascii="Segoe UI" w:hAnsi="Segoe UI" w:cs="Segoe UI"/>
+          <w:bCs/>
+          <w:i/>
+          <w:iCs/>
+        </w:rPr>
+      </w:pPr>
+      <w:r>
+        <w:rPr>
+          <w:rFonts w:ascii="Segoe UI" w:hAnsi="Segoe UI" w:cs="Segoe UI"/>
+          <w:bCs/>
+        </w:rPr>
+        <w:t xml:space="preserve">Imagen 4. </w:t>
+      </w:r>
+      <w:r>
+        <w:rPr>
+          <w:rFonts w:ascii="Segoe UI" w:hAnsi="Segoe UI" w:cs="Segoe UI"/>
+          <w:bCs/>
+          <w:i/>
+          <w:iCs/>
+        </w:rPr>
+        <w:t xml:space="preserve">Objeto </w:t>
       </w:r>
       <w:proofErr w:type="spellStart"/>
       <w:r>
         <w:rPr>
           <w:rFonts w:ascii="Segoe UI" w:hAnsi="Segoe UI" w:cs="Segoe UI"/>
           <w:bCs/>
-          <w:sz w:val="24"/>
-          <w:szCs w:val="24"/>
-        </w:rPr>
-        <w:t>js</w:t>
+          <w:i/>
+          <w:iCs/>
+        </w:rPr>
+        <w:t>transporter</w:t>
       </w:r>
       <w:proofErr w:type="spellEnd"/>
-      <w:r>
-        <w:rPr>
-          <w:rFonts w:ascii="Segoe UI" w:hAnsi="Segoe UI" w:cs="Segoe UI"/>
-          <w:bCs/>
-          <w:sz w:val="24"/>
-          <w:szCs w:val="24"/>
-        </w:rPr>
-        <w:t>” donde importará el módulo “</w:t>
-      </w:r>
-      <w:r>
-        <w:rPr>
-          <w:rFonts w:ascii="Segoe UI" w:hAnsi="Segoe UI" w:cs="Segoe UI"/>
-          <w:bCs/>
-          <w:sz w:val="24"/>
-          <w:szCs w:val="24"/>
-        </w:rPr>
-        <w:t>n</w:t>
-      </w:r>
-      <w:r>
-        <w:rPr>
-          <w:rFonts w:ascii="Segoe UI" w:hAnsi="Segoe UI" w:cs="Segoe UI"/>
-          <w:bCs/>
-          <w:sz w:val="24"/>
-          <w:szCs w:val="24"/>
-        </w:rPr>
-        <w:t>ode</w:t>
-      </w:r>
-      <w:r>
-        <w:rPr>
-          <w:rFonts w:ascii="Segoe UI" w:hAnsi="Segoe UI" w:cs="Segoe UI"/>
-          <w:bCs/>
-          <w:sz w:val="24"/>
-          <w:szCs w:val="24"/>
-        </w:rPr>
-        <w:t>m</w:t>
-      </w:r>
-      <w:r>
-        <w:rPr>
-          <w:rFonts w:ascii="Segoe UI" w:hAnsi="Segoe UI" w:cs="Segoe UI"/>
-          <w:bCs/>
-          <w:sz w:val="24"/>
-          <w:szCs w:val="24"/>
-        </w:rPr>
-        <w:t>aider”; se implementará el servicio de envió del formulario SMTP y se exportará para poder usarlos en otros archivos (ver imagen 2).</w:t>
-      </w:r>
-    </w:p>
-    <w:p>
-      <w:pPr>
-        <w:pStyle w:val="Prrafodelista"/>
-        <w:suppressAutoHyphens/>
-        <w:spacing w:after="0" w:line="240" w:lineRule="auto"/>
-        <w:jc w:val="both"/>
-        <w:rPr>
-          <w:rFonts w:ascii="Segoe UI" w:hAnsi="Segoe UI" w:cs="Segoe UI"/>
-          <w:bCs/>
-          <w:sz w:val="24"/>
-          <w:szCs w:val="24"/>
-        </w:rPr>
-      </w:pPr>
-    </w:p>
-    <w:p>
-      <w:pPr>
-        <w:pStyle w:val="Prrafodelista"/>
-        <w:suppressAutoHyphens/>
-        <w:spacing w:after="0" w:line="240" w:lineRule="auto"/>
-        <w:jc w:val="both"/>
-        <w:rPr>
-          <w:rFonts w:ascii="Segoe UI" w:hAnsi="Segoe UI" w:cs="Segoe UI"/>
-          <w:bCs/>
-          <w:sz w:val="24"/>
-          <w:szCs w:val="24"/>
-        </w:rPr>
-      </w:pPr>
-      <w:r>
-        <w:rPr>
-          <w:rFonts w:ascii="Segoe UI" w:hAnsi="Segoe UI" w:cs="Segoe UI"/>
-          <w:bCs/>
+    </w:p>
+    <w:p>
+      <w:pPr>
+        <w:pStyle w:val="Prrafodelista"/>
+        <w:suppressAutoHyphens/>
+        <w:spacing w:after="0" w:line="240" w:lineRule="auto"/>
+        <w:ind w:left="1418"/>
+        <w:jc w:val="both"/>
+        <w:rPr>
+          <w:rFonts w:ascii="Segoe UI" w:hAnsi="Segoe UI" w:cs="Segoe UI"/>
+          <w:bCs/>
+        </w:rPr>
+      </w:pPr>
+    </w:p>
+    <w:p>
+      <w:pPr>
+        <w:pStyle w:val="Prrafodelista"/>
+        <w:suppressAutoHyphens/>
+        <w:spacing w:after="0" w:line="240" w:lineRule="auto"/>
+        <w:ind w:left="1418"/>
+        <w:jc w:val="both"/>
+        <w:rPr>
+          <w:rFonts w:ascii="Segoe UI" w:hAnsi="Segoe UI" w:cs="Segoe UI"/>
+          <w:bCs/>
+        </w:rPr>
+      </w:pPr>
+    </w:p>
+    <w:p>
+      <w:pPr>
+        <w:pStyle w:val="Prrafodelista"/>
+        <w:suppressAutoHyphens/>
+        <w:spacing w:after="0" w:line="240" w:lineRule="auto"/>
+        <w:ind w:left="1418"/>
+        <w:jc w:val="both"/>
+        <w:rPr>
+          <w:rFonts w:ascii="Segoe UI" w:hAnsi="Segoe UI" w:cs="Segoe UI"/>
+          <w:bCs/>
+        </w:rPr>
+      </w:pPr>
+    </w:p>
+    <w:p>
+      <w:pPr>
+        <w:pStyle w:val="Prrafodelista"/>
+        <w:suppressAutoHyphens/>
+        <w:spacing w:after="0" w:line="240" w:lineRule="auto"/>
+        <w:ind w:left="1418"/>
+        <w:jc w:val="both"/>
+        <w:rPr>
+          <w:rFonts w:ascii="Segoe UI" w:hAnsi="Segoe UI" w:cs="Segoe UI"/>
+          <w:bCs/>
+        </w:rPr>
+      </w:pPr>
+    </w:p>
+    <w:p>
+      <w:pPr>
+        <w:pStyle w:val="Prrafodelista"/>
+        <w:suppressAutoHyphens/>
+        <w:spacing w:after="0" w:line="240" w:lineRule="auto"/>
+        <w:ind w:left="1418"/>
+        <w:jc w:val="both"/>
+        <w:rPr>
+          <w:rFonts w:ascii="Segoe UI" w:hAnsi="Segoe UI" w:cs="Segoe UI"/>
+          <w:bCs/>
+        </w:rPr>
+      </w:pPr>
+    </w:p>
+    <w:p>
+      <w:pPr>
+        <w:pStyle w:val="Prrafodelista"/>
+        <w:numPr>
+          <w:ilvl w:val="0"/>
+          <w:numId w:val="5"/>
+        </w:numPr>
+        <w:suppressAutoHyphens/>
+        <w:spacing w:after="0" w:line="240" w:lineRule="auto"/>
+        <w:ind w:left="1418"/>
+        <w:jc w:val="both"/>
+        <w:rPr>
+          <w:rFonts w:ascii="Segoe UI" w:hAnsi="Segoe UI" w:cs="Segoe UI"/>
+          <w:bCs/>
+          <w:sz w:val="24"/>
+          <w:szCs w:val="24"/>
+        </w:rPr>
+      </w:pPr>
+      <w:r>
+        <w:rPr>
+          <w:rFonts w:ascii="Segoe UI" w:hAnsi="Segoe UI" w:cs="Segoe UI"/>
+          <w:bCs/>
+          <w:sz w:val="24"/>
+          <w:szCs w:val="24"/>
+        </w:rPr>
+        <w:t xml:space="preserve">Se utiliza el objeto </w:t>
+      </w:r>
+      <w:r>
+        <w:rPr>
+          <w:rFonts w:ascii="Segoe UI" w:hAnsi="Segoe UI" w:cs="Segoe UI"/>
+          <w:bCs/>
+          <w:sz w:val="24"/>
+          <w:szCs w:val="24"/>
+        </w:rPr>
+        <w:t>“</w:t>
+      </w:r>
+      <w:proofErr w:type="spellStart"/>
+      <w:r>
+        <w:rPr>
+          <w:rFonts w:ascii="Segoe UI" w:hAnsi="Segoe UI" w:cs="Segoe UI"/>
+          <w:bCs/>
+          <w:sz w:val="24"/>
+          <w:szCs w:val="24"/>
+        </w:rPr>
+        <w:t>transporter</w:t>
+      </w:r>
+      <w:proofErr w:type="spellEnd"/>
+      <w:r>
+        <w:rPr>
+          <w:rFonts w:ascii="Segoe UI" w:hAnsi="Segoe UI" w:cs="Segoe UI"/>
+          <w:bCs/>
+          <w:sz w:val="24"/>
+          <w:szCs w:val="24"/>
+        </w:rPr>
+        <w:t>”</w:t>
+      </w:r>
+      <w:r>
+        <w:rPr>
+          <w:rFonts w:ascii="Segoe UI" w:hAnsi="Segoe UI" w:cs="Segoe UI"/>
+          <w:bCs/>
+          <w:sz w:val="24"/>
+          <w:szCs w:val="24"/>
+        </w:rPr>
+        <w:t xml:space="preserve"> para enviar el correo electrónico</w:t>
+      </w:r>
+      <w:r>
+        <w:rPr>
+          <w:rFonts w:ascii="Segoe UI" w:hAnsi="Segoe UI" w:cs="Segoe UI"/>
+          <w:bCs/>
+          <w:sz w:val="24"/>
+          <w:szCs w:val="24"/>
+        </w:rPr>
+        <w:t xml:space="preserve"> (</w:t>
+      </w:r>
+      <w:r>
+        <w:rPr>
+          <w:rFonts w:ascii="Segoe UI" w:hAnsi="Segoe UI" w:cs="Segoe UI"/>
+          <w:bCs/>
+          <w:sz w:val="24"/>
+          <w:szCs w:val="24"/>
+        </w:rPr>
+        <w:t xml:space="preserve"> </w:t>
+      </w:r>
+      <w:r>
+        <w:rPr>
+          <w:rFonts w:ascii="Segoe UI" w:hAnsi="Segoe UI" w:cs="Segoe UI"/>
+          <w:bCs/>
+          <w:sz w:val="24"/>
+          <w:szCs w:val="24"/>
+        </w:rPr>
+        <w:t>ver imagen 5)</w:t>
+      </w:r>
+    </w:p>
+    <w:p>
+      <w:pPr>
+        <w:pStyle w:val="Prrafodelista"/>
+        <w:suppressAutoHyphens/>
+        <w:spacing w:after="0" w:line="240" w:lineRule="auto"/>
+        <w:ind w:left="1418"/>
+        <w:jc w:val="both"/>
+        <w:rPr>
+          <w:rFonts w:ascii="Segoe UI" w:hAnsi="Segoe UI" w:cs="Segoe UI"/>
+          <w:bCs/>
+          <w:sz w:val="24"/>
+          <w:szCs w:val="24"/>
+        </w:rPr>
+      </w:pPr>
+    </w:p>
+    <w:p>
+      <w:pPr>
+        <w:pStyle w:val="Prrafodelista"/>
+        <w:suppressAutoHyphens/>
+        <w:spacing w:after="0" w:line="240" w:lineRule="auto"/>
+        <w:ind w:left="1418"/>
+        <w:jc w:val="both"/>
+        <w:rPr>
+          <w:rFonts w:ascii="Segoe UI" w:hAnsi="Segoe UI" w:cs="Segoe UI"/>
+          <w:bCs/>
+          <w:sz w:val="24"/>
+          <w:szCs w:val="24"/>
+        </w:rPr>
+      </w:pPr>
+      <w:r>
+        <w:rPr>
           <w:noProof/>
-          <w:sz w:val="24"/>
-          <w:szCs w:val="24"/>
-        </w:rPr>
+        </w:rPr>
+        <w:drawing>
+          <wp:inline distT="0" distB="0" distL="0" distR="0" wp14:anchorId="37CF4FDD" wp14:editId="2609A0D7">
+            <wp:extent cx="5123815" cy="1714500"/>
+            <wp:effectExtent l="0" t="0" r="635" b="0"/>
+            <wp:docPr id="564258069" name="Imagen 1" descr="Texto&#10;&#10;Descripción generada automáticamente"/>
+            <wp:cNvGraphicFramePr>
+              <a:graphicFrameLocks xmlns:a="http://schemas.openxmlformats.org/drawingml/2006/main" noChangeAspect="1"/>
+            </wp:cNvGraphicFramePr>
+            <a:graphic xmlns:a="http://schemas.openxmlformats.org/drawingml/2006/main">
+              <a:graphicData uri="http://schemas.openxmlformats.org/drawingml/2006/picture">
+                <pic:pic xmlns:pic="http://schemas.openxmlformats.org/drawingml/2006/picture">
+                  <pic:nvPicPr>
+                    <pic:cNvPr id="564258069" name="Imagen 1" descr="Texto&#10;&#10;Descripción generada automáticamente"/>
+                    <pic:cNvPicPr/>
+                  </pic:nvPicPr>
+                  <pic:blipFill>
+                    <a:blip r:embed="rId10"/>
+                    <a:stretch>
+                      <a:fillRect/>
+                    </a:stretch>
+                  </pic:blipFill>
+                  <pic:spPr>
+                    <a:xfrm>
+                      <a:off x="0" y="0"/>
+                      <a:ext cx="5123815" cy="1714500"/>
+                    </a:xfrm>
+                    <a:prstGeom prst="rect">
+                      <a:avLst/>
+                    </a:prstGeom>
+                  </pic:spPr>
+                </pic:pic>
+              </a:graphicData>
+            </a:graphic>
+          </wp:inline>
+        </w:drawing>
+      </w:r>
+    </w:p>
+    <w:p>
+      <w:pPr>
+        <w:pStyle w:val="Prrafodelista"/>
+        <w:suppressAutoHyphens/>
+        <w:spacing w:after="0" w:line="240" w:lineRule="auto"/>
+        <w:ind w:left="1418"/>
+        <w:jc w:val="both"/>
+        <w:rPr>
+          <w:rFonts w:ascii="Segoe UI" w:hAnsi="Segoe UI" w:cs="Segoe UI"/>
+          <w:bCs/>
+          <w:i/>
+          <w:iCs/>
+        </w:rPr>
+      </w:pPr>
+      <w:r>
+        <w:rPr>
+          <w:rFonts w:ascii="Segoe UI" w:hAnsi="Segoe UI" w:cs="Segoe UI"/>
+          <w:bCs/>
+        </w:rPr>
+        <w:t xml:space="preserve">Imagen 5. </w:t>
+      </w:r>
+      <w:r>
+        <w:rPr>
+          <w:rFonts w:ascii="Segoe UI" w:hAnsi="Segoe UI" w:cs="Segoe UI"/>
+          <w:bCs/>
+        </w:rPr>
+        <w:t>U</w:t>
+      </w:r>
+      <w:r>
+        <w:rPr>
+          <w:rFonts w:ascii="Segoe UI" w:hAnsi="Segoe UI" w:cs="Segoe UI"/>
+          <w:bCs/>
+          <w:i/>
+          <w:iCs/>
+        </w:rPr>
+        <w:t xml:space="preserve">tilización del objeto </w:t>
+      </w:r>
+      <w:proofErr w:type="spellStart"/>
+      <w:r>
+        <w:rPr>
+          <w:rFonts w:ascii="Segoe UI" w:hAnsi="Segoe UI" w:cs="Segoe UI"/>
+          <w:bCs/>
+          <w:i/>
+          <w:iCs/>
+        </w:rPr>
+        <w:t>transporter</w:t>
+      </w:r>
+      <w:proofErr w:type="spellEnd"/>
+    </w:p>
+    <w:p>
+      <w:pPr>
+        <w:pStyle w:val="Prrafodelista"/>
+        <w:suppressAutoHyphens/>
+        <w:spacing w:after="0" w:line="240" w:lineRule="auto"/>
+        <w:ind w:left="1418"/>
+        <w:jc w:val="both"/>
+        <w:rPr>
+          <w:rFonts w:ascii="Segoe UI" w:hAnsi="Segoe UI" w:cs="Segoe UI"/>
+          <w:bCs/>
+          <w:i/>
+          <w:iCs/>
+        </w:rPr>
+      </w:pPr>
+    </w:p>
+    <w:p>
+      <w:pPr>
+        <w:pStyle w:val="Prrafodelista"/>
+        <w:numPr>
+          <w:ilvl w:val="0"/>
+          <w:numId w:val="8"/>
+        </w:numPr>
+        <w:suppressAutoHyphens/>
+        <w:spacing w:after="0" w:line="240" w:lineRule="auto"/>
+        <w:jc w:val="both"/>
+        <w:rPr>
+          <w:rFonts w:ascii="Segoe UI" w:hAnsi="Segoe UI" w:cs="Segoe UI"/>
+          <w:bCs/>
+          <w:i/>
+          <w:iCs/>
+        </w:rPr>
+      </w:pPr>
+      <w:r>
+        <w:rPr>
+          <w:rFonts w:ascii="Segoe UI" w:hAnsi="Segoe UI" w:cs="Segoe UI"/>
+          <w:bCs/>
+          <w:i/>
+          <w:iCs/>
+        </w:rPr>
+        <w:t>El campo "</w:t>
+      </w:r>
+      <w:proofErr w:type="spellStart"/>
+      <w:r>
+        <w:rPr>
+          <w:rFonts w:ascii="Segoe UI" w:hAnsi="Segoe UI" w:cs="Segoe UI"/>
+          <w:bCs/>
+          <w:i/>
+          <w:iCs/>
+        </w:rPr>
+        <w:t>from</w:t>
+      </w:r>
+      <w:proofErr w:type="spellEnd"/>
+      <w:r>
+        <w:rPr>
+          <w:rFonts w:ascii="Segoe UI" w:hAnsi="Segoe UI" w:cs="Segoe UI"/>
+          <w:bCs/>
+          <w:i/>
+          <w:iCs/>
+        </w:rPr>
+        <w:t>" especifica la dirección de correo electrónico y el nombre del remitente que aparecerá en el correo electrónico.</w:t>
+      </w:r>
+    </w:p>
+    <w:p>
+      <w:pPr>
+        <w:pStyle w:val="Prrafodelista"/>
+        <w:numPr>
+          <w:ilvl w:val="0"/>
+          <w:numId w:val="8"/>
+        </w:numPr>
+        <w:suppressAutoHyphens/>
+        <w:spacing w:after="0" w:line="240" w:lineRule="auto"/>
+        <w:jc w:val="both"/>
+        <w:rPr>
+          <w:rFonts w:ascii="Segoe UI" w:hAnsi="Segoe UI" w:cs="Segoe UI"/>
+          <w:bCs/>
+          <w:i/>
+          <w:iCs/>
+        </w:rPr>
+      </w:pPr>
+      <w:r>
+        <w:rPr>
+          <w:rFonts w:ascii="Segoe UI" w:hAnsi="Segoe UI" w:cs="Segoe UI"/>
+          <w:bCs/>
+          <w:i/>
+          <w:iCs/>
+        </w:rPr>
+        <w:t>El campo "</w:t>
+      </w:r>
+      <w:proofErr w:type="spellStart"/>
+      <w:r>
+        <w:rPr>
+          <w:rFonts w:ascii="Segoe UI" w:hAnsi="Segoe UI" w:cs="Segoe UI"/>
+          <w:bCs/>
+          <w:i/>
+          <w:iCs/>
+        </w:rPr>
+        <w:t>to</w:t>
+      </w:r>
+      <w:proofErr w:type="spellEnd"/>
+      <w:r>
+        <w:rPr>
+          <w:rFonts w:ascii="Segoe UI" w:hAnsi="Segoe UI" w:cs="Segoe UI"/>
+          <w:bCs/>
+          <w:i/>
+          <w:iCs/>
+        </w:rPr>
+        <w:t>" contiene la dirección de correo electrónico del destinatario.</w:t>
+      </w:r>
+    </w:p>
+    <w:p>
+      <w:pPr>
+        <w:pStyle w:val="Prrafodelista"/>
+        <w:numPr>
+          <w:ilvl w:val="0"/>
+          <w:numId w:val="8"/>
+        </w:numPr>
+        <w:suppressAutoHyphens/>
+        <w:spacing w:after="0" w:line="240" w:lineRule="auto"/>
+        <w:jc w:val="both"/>
+        <w:rPr>
+          <w:rFonts w:ascii="Segoe UI" w:hAnsi="Segoe UI" w:cs="Segoe UI"/>
+          <w:bCs/>
+          <w:i/>
+          <w:iCs/>
+        </w:rPr>
+      </w:pPr>
+      <w:r>
+        <w:rPr>
+          <w:rFonts w:ascii="Segoe UI" w:hAnsi="Segoe UI" w:cs="Segoe UI"/>
+          <w:bCs/>
+          <w:i/>
+          <w:iCs/>
+        </w:rPr>
+        <w:t>El campo "</w:t>
+      </w:r>
+      <w:proofErr w:type="spellStart"/>
+      <w:r>
+        <w:rPr>
+          <w:rFonts w:ascii="Segoe UI" w:hAnsi="Segoe UI" w:cs="Segoe UI"/>
+          <w:bCs/>
+          <w:i/>
+          <w:iCs/>
+        </w:rPr>
+        <w:t>subject</w:t>
+      </w:r>
+      <w:proofErr w:type="spellEnd"/>
+      <w:r>
+        <w:rPr>
+          <w:rFonts w:ascii="Segoe UI" w:hAnsi="Segoe UI" w:cs="Segoe UI"/>
+          <w:bCs/>
+          <w:i/>
+          <w:iCs/>
+        </w:rPr>
+        <w:t>" especifica el asunto del correo electrónico.</w:t>
+      </w:r>
+    </w:p>
+    <w:p>
+      <w:pPr>
+        <w:pStyle w:val="Prrafodelista"/>
+        <w:numPr>
+          <w:ilvl w:val="0"/>
+          <w:numId w:val="7"/>
+        </w:numPr>
+        <w:suppressAutoHyphens/>
+        <w:spacing w:after="0" w:line="240" w:lineRule="auto"/>
+        <w:jc w:val="both"/>
+        <w:rPr>
+          <w:rFonts w:ascii="Segoe UI" w:hAnsi="Segoe UI" w:cs="Segoe UI"/>
+          <w:bCs/>
+          <w:i/>
+          <w:iCs/>
+        </w:rPr>
+      </w:pPr>
+      <w:r>
+        <w:rPr>
+          <w:rFonts w:ascii="Segoe UI" w:hAnsi="Segoe UI" w:cs="Segoe UI"/>
+          <w:bCs/>
+          <w:i/>
+          <w:iCs/>
+        </w:rPr>
+        <w:t>El campo "</w:t>
+      </w:r>
+      <w:proofErr w:type="spellStart"/>
+      <w:r>
+        <w:rPr>
+          <w:rFonts w:ascii="Segoe UI" w:hAnsi="Segoe UI" w:cs="Segoe UI"/>
+          <w:bCs/>
+          <w:i/>
+          <w:iCs/>
+        </w:rPr>
+        <w:t>html</w:t>
+      </w:r>
+      <w:proofErr w:type="spellEnd"/>
+      <w:r>
+        <w:rPr>
+          <w:rFonts w:ascii="Segoe UI" w:hAnsi="Segoe UI" w:cs="Segoe UI"/>
+          <w:bCs/>
+          <w:i/>
+          <w:iCs/>
+        </w:rPr>
+        <w:t>" contiene el cuerpo del correo electrónico en formato HTML.</w:t>
+      </w:r>
+    </w:p>
+    <w:p>
+      <w:pPr>
+        <w:suppressAutoHyphens/>
+        <w:spacing w:after="0" w:line="240" w:lineRule="auto"/>
+        <w:jc w:val="both"/>
+        <w:rPr>
+          <w:rFonts w:ascii="Segoe UI" w:hAnsi="Segoe UI" w:cs="Segoe UI"/>
+          <w:bCs/>
+          <w:sz w:val="24"/>
+          <w:szCs w:val="24"/>
+        </w:rPr>
+      </w:pPr>
+    </w:p>
+    <w:p>
+      <w:pPr>
+        <w:pStyle w:val="Prrafodelista"/>
+        <w:numPr>
+          <w:ilvl w:val="0"/>
+          <w:numId w:val="5"/>
+        </w:numPr>
+        <w:suppressAutoHyphens/>
+        <w:spacing w:after="0" w:line="240" w:lineRule="auto"/>
+        <w:ind w:left="1418"/>
+        <w:jc w:val="both"/>
+        <w:rPr>
+          <w:rFonts w:ascii="Segoe UI" w:hAnsi="Segoe UI" w:cs="Segoe UI"/>
+          <w:bCs/>
+          <w:sz w:val="24"/>
+          <w:szCs w:val="24"/>
+        </w:rPr>
+      </w:pPr>
+      <w:r>
+        <w:rPr>
+          <w:rFonts w:ascii="Segoe UI" w:hAnsi="Segoe UI" w:cs="Segoe UI"/>
+          <w:bCs/>
+          <w:sz w:val="24"/>
+          <w:szCs w:val="24"/>
+        </w:rPr>
+        <w:t>Se guarda la información del envío del correo electrónico en la variable "</w:t>
+      </w:r>
+      <w:proofErr w:type="spellStart"/>
+      <w:r>
+        <w:rPr>
+          <w:rFonts w:ascii="Segoe UI" w:hAnsi="Segoe UI" w:cs="Segoe UI"/>
+          <w:b/>
+          <w:sz w:val="24"/>
+          <w:szCs w:val="24"/>
+        </w:rPr>
+        <w:t>info</w:t>
+      </w:r>
+      <w:proofErr w:type="spellEnd"/>
+      <w:r>
+        <w:rPr>
+          <w:rFonts w:ascii="Segoe UI" w:hAnsi="Segoe UI" w:cs="Segoe UI"/>
+          <w:bCs/>
+          <w:sz w:val="24"/>
+          <w:szCs w:val="24"/>
+        </w:rPr>
+        <w:t>" para cualquier procesamiento adicional o manejo de errores.</w:t>
+      </w:r>
+    </w:p>
+    <w:p>
+      <w:pPr>
+        <w:pStyle w:val="Prrafodelista"/>
+        <w:suppressAutoHyphens/>
+        <w:spacing w:after="0" w:line="240" w:lineRule="auto"/>
+        <w:jc w:val="both"/>
+        <w:rPr>
+          <w:rFonts w:ascii="Segoe UI" w:hAnsi="Segoe UI" w:cs="Segoe UI"/>
+          <w:bCs/>
+          <w:sz w:val="24"/>
+          <w:szCs w:val="24"/>
+        </w:rPr>
+      </w:pPr>
+    </w:p>
+    <w:p>
+      <w:pPr>
+        <w:pStyle w:val="Prrafodelista"/>
+        <w:numPr>
+          <w:ilvl w:val="0"/>
+          <w:numId w:val="5"/>
+        </w:numPr>
+        <w:suppressAutoHyphens/>
+        <w:spacing w:after="0" w:line="240" w:lineRule="auto"/>
+        <w:ind w:left="1418"/>
+        <w:jc w:val="both"/>
+        <w:rPr>
+          <w:rFonts w:ascii="Segoe UI" w:hAnsi="Segoe UI" w:cs="Segoe UI"/>
+          <w:bCs/>
+          <w:sz w:val="24"/>
+          <w:szCs w:val="24"/>
+        </w:rPr>
+      </w:pPr>
+      <w:r>
+        <w:rPr>
+          <w:rFonts w:ascii="Segoe UI" w:hAnsi="Segoe UI" w:cs="Segoe UI"/>
+          <w:bCs/>
+          <w:sz w:val="24"/>
+          <w:szCs w:val="24"/>
+        </w:rPr>
+        <w:t>Finalmente, se retorna un objeto que contiene un mensaje indicando que el enlace con el asunto especificado se ha enviado con éxito al correo electrónico proporcionado</w:t>
+      </w:r>
+      <w:r>
+        <w:rPr>
+          <w:rFonts w:ascii="Segoe UI" w:hAnsi="Segoe UI" w:cs="Segoe UI"/>
+          <w:bCs/>
+          <w:sz w:val="24"/>
+          <w:szCs w:val="24"/>
+        </w:rPr>
+        <w:t xml:space="preserve"> y se exporta el archivo para ser usado en otros</w:t>
+      </w:r>
+      <w:r>
+        <w:rPr>
+          <w:rFonts w:ascii="Segoe UI" w:hAnsi="Segoe UI" w:cs="Segoe UI"/>
+          <w:bCs/>
+          <w:sz w:val="24"/>
+          <w:szCs w:val="24"/>
+        </w:rPr>
+        <w:t>.</w:t>
+      </w:r>
+    </w:p>
+    <w:p>
+      <w:pPr>
+        <w:suppressAutoHyphens/>
+        <w:spacing w:after="0" w:line="240" w:lineRule="auto"/>
+        <w:jc w:val="both"/>
+        <w:rPr>
+          <w:rFonts w:ascii="Segoe UI" w:hAnsi="Segoe UI" w:cs="Segoe UI"/>
+          <w:bCs/>
+        </w:rPr>
+      </w:pPr>
+    </w:p>
+    <w:p>
+      <w:pPr>
+        <w:pStyle w:val="Prrafodelista"/>
+        <w:suppressAutoHyphens/>
+        <w:spacing w:after="0" w:line="240" w:lineRule="auto"/>
+        <w:ind w:left="1418"/>
+        <w:jc w:val="both"/>
+        <w:rPr>
+          <w:rFonts w:ascii="Segoe UI" w:hAnsi="Segoe UI" w:cs="Segoe UI"/>
+          <w:bCs/>
+        </w:rPr>
+      </w:pPr>
+      <w:r>
+        <w:rPr>
+          <w:noProof/>
+        </w:rPr>
+        <w:lastRenderedPageBreak/>
+        <w:drawing>
+          <wp:inline distT="0" distB="0" distL="0" distR="0" wp14:anchorId="14D5723D" wp14:editId="1CA1B5C1">
+            <wp:extent cx="5074920" cy="1538605"/>
+            <wp:effectExtent l="0" t="0" r="0" b="4445"/>
+            <wp:docPr id="933416487" name="Imagen 1" descr="Interfaz de usuario gráfica, Texto&#10;&#10;Descripción generada automáticamente"/>
+            <wp:cNvGraphicFramePr>
+              <a:graphicFrameLocks xmlns:a="http://schemas.openxmlformats.org/drawingml/2006/main" noChangeAspect="1"/>
+            </wp:cNvGraphicFramePr>
+            <a:graphic xmlns:a="http://schemas.openxmlformats.org/drawingml/2006/main">
+              <a:graphicData uri="http://schemas.openxmlformats.org/drawingml/2006/picture">
+                <pic:pic xmlns:pic="http://schemas.openxmlformats.org/drawingml/2006/picture">
+                  <pic:nvPicPr>
+                    <pic:cNvPr id="933416487" name="Imagen 1" descr="Interfaz de usuario gráfica, Texto&#10;&#10;Descripción generada automáticamente"/>
+                    <pic:cNvPicPr/>
+                  </pic:nvPicPr>
+                  <pic:blipFill>
+                    <a:blip r:embed="rId11"/>
+                    <a:stretch>
+                      <a:fillRect/>
+                    </a:stretch>
+                  </pic:blipFill>
+                  <pic:spPr>
+                    <a:xfrm>
+                      <a:off x="0" y="0"/>
+                      <a:ext cx="5074920" cy="1538605"/>
+                    </a:xfrm>
+                    <a:prstGeom prst="rect">
+                      <a:avLst/>
+                    </a:prstGeom>
+                  </pic:spPr>
+                </pic:pic>
+              </a:graphicData>
+            </a:graphic>
+          </wp:inline>
+        </w:drawing>
+      </w:r>
+    </w:p>
+    <w:p>
+      <w:pPr>
+        <w:pStyle w:val="Prrafodelista"/>
+        <w:suppressAutoHyphens/>
+        <w:spacing w:after="0" w:line="240" w:lineRule="auto"/>
+        <w:ind w:left="1418"/>
+        <w:jc w:val="both"/>
+        <w:rPr>
+          <w:rFonts w:ascii="Segoe UI" w:hAnsi="Segoe UI" w:cs="Segoe UI"/>
+          <w:bCs/>
+        </w:rPr>
+      </w:pPr>
+      <w:r>
+        <w:rPr>
+          <w:rFonts w:ascii="Segoe UI" w:hAnsi="Segoe UI" w:cs="Segoe UI"/>
+          <w:bCs/>
+        </w:rPr>
+        <w:t xml:space="preserve">Imagen 6. </w:t>
+      </w:r>
+      <w:r>
+        <w:rPr>
+          <w:rFonts w:ascii="Segoe UI" w:hAnsi="Segoe UI" w:cs="Segoe UI"/>
+          <w:bCs/>
+          <w:i/>
+          <w:iCs/>
+        </w:rPr>
+        <w:t>Objeto de mensaje exitoso</w:t>
+      </w:r>
+      <w:r>
+        <w:rPr>
+          <w:rFonts w:ascii="Segoe UI" w:hAnsi="Segoe UI" w:cs="Segoe UI"/>
+          <w:bCs/>
+          <w:i/>
+          <w:iCs/>
+        </w:rPr>
+        <w:t xml:space="preserve"> y exportación de la </w:t>
+      </w:r>
+      <w:proofErr w:type="spellStart"/>
+      <w:r>
+        <w:rPr>
+          <w:rFonts w:ascii="Segoe UI" w:hAnsi="Segoe UI" w:cs="Segoe UI"/>
+          <w:bCs/>
+          <w:i/>
+          <w:iCs/>
+        </w:rPr>
+        <w:t>function</w:t>
+      </w:r>
+      <w:proofErr w:type="spellEnd"/>
+      <w:r>
+        <w:rPr>
+          <w:rFonts w:ascii="Segoe UI" w:hAnsi="Segoe UI" w:cs="Segoe UI"/>
+          <w:bCs/>
+          <w:i/>
+          <w:iCs/>
+        </w:rPr>
+        <w:t xml:space="preserve"> </w:t>
+      </w:r>
+      <w:proofErr w:type="spellStart"/>
+      <w:r>
+        <w:rPr>
+          <w:rFonts w:ascii="Segoe UI" w:hAnsi="Segoe UI" w:cs="Segoe UI"/>
+          <w:bCs/>
+          <w:i/>
+          <w:iCs/>
+        </w:rPr>
+        <w:t>sendEmail</w:t>
+      </w:r>
+      <w:proofErr w:type="spellEnd"/>
+    </w:p>
+    <w:p>
+      <w:pPr>
+        <w:pStyle w:val="Prrafodelista"/>
+        <w:suppressAutoHyphens/>
+        <w:spacing w:after="0" w:line="240" w:lineRule="auto"/>
+        <w:jc w:val="both"/>
+        <w:rPr>
+          <w:rFonts w:ascii="Segoe UI" w:hAnsi="Segoe UI" w:cs="Segoe UI"/>
+          <w:bCs/>
+        </w:rPr>
+      </w:pPr>
+    </w:p>
+    <w:p>
+      <w:pPr>
+        <w:pStyle w:val="Prrafodelista"/>
+        <w:suppressAutoHyphens/>
+        <w:spacing w:after="0" w:line="240" w:lineRule="auto"/>
+        <w:jc w:val="both"/>
+        <w:rPr>
+          <w:rFonts w:ascii="Segoe UI" w:hAnsi="Segoe UI" w:cs="Segoe UI"/>
+          <w:bCs/>
+        </w:rPr>
+      </w:pPr>
+    </w:p>
+    <w:p>
+      <w:pPr>
+        <w:pStyle w:val="Prrafodelista"/>
+        <w:suppressAutoHyphens/>
+        <w:spacing w:after="0" w:line="240" w:lineRule="auto"/>
+        <w:jc w:val="both"/>
+        <w:rPr>
+          <w:rFonts w:ascii="Segoe UI" w:hAnsi="Segoe UI" w:cs="Segoe UI"/>
+          <w:bCs/>
+        </w:rPr>
+      </w:pPr>
+    </w:p>
+    <w:p>
+      <w:pPr>
+        <w:pStyle w:val="Prrafodelista"/>
+        <w:suppressAutoHyphens/>
+        <w:spacing w:after="0" w:line="240" w:lineRule="auto"/>
+        <w:jc w:val="both"/>
+        <w:rPr>
+          <w:rFonts w:ascii="Segoe UI" w:hAnsi="Segoe UI" w:cs="Segoe UI"/>
+          <w:bCs/>
+        </w:rPr>
+      </w:pPr>
+    </w:p>
+    <w:p>
+      <w:pPr>
+        <w:pStyle w:val="Prrafodelista"/>
+        <w:suppressAutoHyphens/>
+        <w:spacing w:after="0" w:line="240" w:lineRule="auto"/>
+        <w:jc w:val="both"/>
+        <w:rPr>
+          <w:rFonts w:ascii="Segoe UI" w:hAnsi="Segoe UI" w:cs="Segoe UI"/>
+          <w:bCs/>
+        </w:rPr>
+      </w:pPr>
+    </w:p>
+    <w:p>
+      <w:pPr>
+        <w:pStyle w:val="Prrafodelista"/>
+        <w:suppressAutoHyphens/>
+        <w:spacing w:after="0" w:line="240" w:lineRule="auto"/>
+        <w:jc w:val="both"/>
+        <w:rPr>
+          <w:rFonts w:ascii="Segoe UI" w:hAnsi="Segoe UI" w:cs="Segoe UI"/>
+          <w:bCs/>
+        </w:rPr>
+      </w:pPr>
+    </w:p>
+    <w:p>
+      <w:pPr>
+        <w:pStyle w:val="Prrafodelista"/>
+        <w:numPr>
+          <w:ilvl w:val="0"/>
+          <w:numId w:val="5"/>
+        </w:numPr>
+        <w:suppressAutoHyphens/>
+        <w:spacing w:after="0" w:line="240" w:lineRule="auto"/>
+        <w:ind w:left="1418"/>
+        <w:jc w:val="both"/>
+        <w:rPr>
+          <w:rFonts w:ascii="Segoe UI" w:hAnsi="Segoe UI" w:cs="Segoe UI"/>
+          <w:bCs/>
+          <w:sz w:val="24"/>
+          <w:szCs w:val="24"/>
+        </w:rPr>
+      </w:pPr>
+      <w:r>
+        <w:rPr>
+          <w:rFonts w:ascii="Segoe UI" w:hAnsi="Segoe UI" w:cs="Segoe UI"/>
+          <w:bCs/>
+          <w:sz w:val="24"/>
+          <w:szCs w:val="24"/>
+        </w:rPr>
+        <w:t xml:space="preserve">Archivo “helper.js” donde se </w:t>
+      </w:r>
+      <w:r>
+        <w:rPr>
+          <w:rFonts w:ascii="Segoe UI" w:hAnsi="Segoe UI" w:cs="Segoe UI"/>
+          <w:bCs/>
+          <w:sz w:val="24"/>
+          <w:szCs w:val="24"/>
+        </w:rPr>
+        <w:t>implementó</w:t>
+      </w:r>
+      <w:r>
+        <w:rPr>
+          <w:rFonts w:ascii="Segoe UI" w:hAnsi="Segoe UI" w:cs="Segoe UI"/>
+          <w:bCs/>
+          <w:sz w:val="24"/>
+          <w:szCs w:val="24"/>
+        </w:rPr>
+        <w:t xml:space="preserve"> el servicio SMTP (ver imagen 7)</w:t>
+      </w:r>
+    </w:p>
+    <w:p>
+      <w:pPr>
+        <w:pStyle w:val="Prrafodelista"/>
+        <w:suppressAutoHyphens/>
+        <w:spacing w:after="0" w:line="240" w:lineRule="auto"/>
+        <w:jc w:val="both"/>
+        <w:rPr>
+          <w:rFonts w:ascii="Segoe UI" w:hAnsi="Segoe UI" w:cs="Segoe UI"/>
+          <w:bCs/>
+          <w:sz w:val="24"/>
+          <w:szCs w:val="24"/>
+        </w:rPr>
+      </w:pPr>
+    </w:p>
+    <w:p>
+      <w:pPr>
+        <w:pStyle w:val="Prrafodelista"/>
+        <w:suppressAutoHyphens/>
+        <w:spacing w:after="0" w:line="240" w:lineRule="auto"/>
+        <w:jc w:val="both"/>
+        <w:rPr>
+          <w:rFonts w:ascii="Segoe UI" w:hAnsi="Segoe UI" w:cs="Segoe UI"/>
+          <w:bCs/>
+          <w:sz w:val="24"/>
+          <w:szCs w:val="24"/>
+        </w:rPr>
+      </w:pPr>
+      <w:r>
+        <w:rPr>
+          <w:rFonts w:ascii="Segoe UI" w:hAnsi="Segoe UI" w:cs="Segoe UI"/>
+          <w:bCs/>
+          <w:noProof/>
+          <w:sz w:val="24"/>
+          <w:szCs w:val="24"/>
+        </w:rPr>
+        <w:lastRenderedPageBreak/>
         <w:drawing>
           <wp:inline distT="0" distB="0" distL="0" distR="0" wp14:anchorId="5C82074A" wp14:editId="0B71E160">
             <wp:extent cx="5971540" cy="5125720"/>
@@ -846,7 +2526,7 @@
                     <pic:cNvPicPr/>
                   </pic:nvPicPr>
                   <pic:blipFill>
-                    <a:blip r:embed="rId6">
+                    <a:blip r:embed="rId12">
                       <a:extLst>
                         <a:ext uri="{28A0092B-C50C-407E-A947-70E740481C1C}">
                           <a14:useLocalDpi xmlns:a14="http://schemas.microsoft.com/office/drawing/2010/main" val="0"/>
@@ -891,7 +2571,21 @@
           <w:rFonts w:ascii="Segoe UI" w:hAnsi="Segoe UI" w:cs="Segoe UI"/>
           <w:bCs/>
         </w:rPr>
-        <w:t xml:space="preserve">Imagen 2. </w:t>
+        <w:t xml:space="preserve">Imagen </w:t>
+      </w:r>
+      <w:r>
+        <w:rPr>
+          <w:rFonts w:ascii="Segoe UI" w:hAnsi="Segoe UI" w:cs="Segoe UI"/>
+          <w:bCs/>
+        </w:rPr>
+        <w:t>7</w:t>
+      </w:r>
+      <w:r>
+        <w:rPr>
+          <w:rFonts w:ascii="Segoe UI" w:hAnsi="Segoe UI" w:cs="Segoe UI"/>
+          <w:bCs/>
+        </w:rPr>
+        <w:t xml:space="preserve">. </w:t>
       </w:r>
       <w:r>
         <w:rPr>
@@ -902,6 +2596,19 @@
         </w:rPr>
         <w:t>Función de envió de formulario en el Archivo helper.js</w:t>
       </w:r>
+    </w:p>
+    <w:p>
+      <w:pPr>
+        <w:suppressAutoHyphens/>
+        <w:spacing w:after="0" w:line="240" w:lineRule="auto"/>
+        <w:jc w:val="both"/>
+        <w:rPr>
+          <w:rFonts w:ascii="Segoe UI" w:hAnsi="Segoe UI" w:cs="Segoe UI"/>
+          <w:bCs/>
+          <w:sz w:val="24"/>
+          <w:szCs w:val="24"/>
+        </w:rPr>
+      </w:pPr>
     </w:p>
     <w:p>
       <w:pPr>
@@ -940,16 +2647,52 @@
           <w:sz w:val="24"/>
           <w:szCs w:val="24"/>
         </w:rPr>
-        <w:t>En nuestro archivo principal “index.js” requerimos el archivo “helper.js” donde configuramos las opciones SMTP (ver imagen 3)</w:t>
-      </w:r>
-      <w:r>
-        <w:rPr>
-          <w:rFonts w:ascii="Segoe UI" w:hAnsi="Segoe UI" w:cs="Segoe UI"/>
-          <w:bCs/>
-          <w:sz w:val="24"/>
-          <w:szCs w:val="24"/>
-        </w:rPr>
-        <w:t xml:space="preserve"> y enviamos nuestro mensaje a el correo electrónico (ver imagen 4). </w:t>
+        <w:t xml:space="preserve">En nuestro archivo principal “index.js” requerimos el archivo “helper.js” donde configuramos las opciones SMTP (ver imagen </w:t>
+      </w:r>
+      <w:r>
+        <w:rPr>
+          <w:rFonts w:ascii="Segoe UI" w:hAnsi="Segoe UI" w:cs="Segoe UI"/>
+          <w:bCs/>
+          <w:sz w:val="24"/>
+          <w:szCs w:val="24"/>
+        </w:rPr>
+        <w:t>8</w:t>
+      </w:r>
+      <w:r>
+        <w:rPr>
+          <w:rFonts w:ascii="Segoe UI" w:hAnsi="Segoe UI" w:cs="Segoe UI"/>
+          <w:bCs/>
+          <w:sz w:val="24"/>
+          <w:szCs w:val="24"/>
+        </w:rPr>
+        <w:t>)</w:t>
+      </w:r>
+      <w:r>
+        <w:rPr>
+          <w:rFonts w:ascii="Segoe UI" w:hAnsi="Segoe UI" w:cs="Segoe UI"/>
+          <w:bCs/>
+          <w:sz w:val="24"/>
+          <w:szCs w:val="24"/>
+        </w:rPr>
+        <w:t xml:space="preserve"> y enviamos nuestro mensaje a el correo electrónico (ver imagen </w:t>
+      </w:r>
+      <w:r>
+        <w:rPr>
+          <w:rFonts w:ascii="Segoe UI" w:hAnsi="Segoe UI" w:cs="Segoe UI"/>
+          <w:bCs/>
+          <w:sz w:val="24"/>
+          <w:szCs w:val="24"/>
+        </w:rPr>
+        <w:t>9</w:t>
+      </w:r>
+      <w:r>
+        <w:rPr>
+          <w:rFonts w:ascii="Segoe UI" w:hAnsi="Segoe UI" w:cs="Segoe UI"/>
+          <w:bCs/>
+          <w:sz w:val="24"/>
+          <w:szCs w:val="24"/>
+        </w:rPr>
+        <w:t xml:space="preserve">). </w:t>
       </w:r>
     </w:p>
     <w:p>
@@ -999,7 +2742,7 @@
                     <pic:cNvPicPr/>
                   </pic:nvPicPr>
                   <pic:blipFill>
-                    <a:blip r:embed="rId7"/>
+                    <a:blip r:embed="rId13"/>
                     <a:stretch>
                       <a:fillRect/>
                     </a:stretch>
@@ -1036,7 +2779,21 @@
           <w:rFonts w:ascii="Segoe UI" w:hAnsi="Segoe UI" w:cs="Segoe UI"/>
           <w:bCs/>
         </w:rPr>
-        <w:t xml:space="preserve">Imagen 3. </w:t>
+        <w:t xml:space="preserve">Imagen </w:t>
+      </w:r>
+      <w:r>
+        <w:rPr>
+          <w:rFonts w:ascii="Segoe UI" w:hAnsi="Segoe UI" w:cs="Segoe UI"/>
+          <w:bCs/>
+        </w:rPr>
+        <w:t>8</w:t>
+      </w:r>
+      <w:r>
+        <w:rPr>
+          <w:rFonts w:ascii="Segoe UI" w:hAnsi="Segoe UI" w:cs="Segoe UI"/>
+          <w:bCs/>
+        </w:rPr>
+        <w:t xml:space="preserve">. </w:t>
       </w:r>
       <w:r>
         <w:rPr>
@@ -1081,9 +2838,9 @@
         </w:rPr>
         <w:lastRenderedPageBreak/>
         <w:drawing>
-          <wp:inline distT="0" distB="0" distL="0" distR="0" wp14:anchorId="76DC9928" wp14:editId="1B0E5CD7">
-            <wp:extent cx="5971540" cy="2618105"/>
-            <wp:effectExtent l="0" t="0" r="0" b="0"/>
+          <wp:inline distT="0" distB="0" distL="0" distR="0" wp14:anchorId="76DC9928" wp14:editId="0F5426B6">
+            <wp:extent cx="5971540" cy="3001818"/>
+            <wp:effectExtent l="0" t="0" r="0" b="8255"/>
             <wp:docPr id="569105119" name="Imagen 1" descr="Texto&#10;&#10;Descripción generada automáticamente"/>
             <wp:cNvGraphicFramePr>
               <a:graphicFrameLocks xmlns:a="http://schemas.openxmlformats.org/drawingml/2006/main" noChangeAspect="1"/>
@@ -1096,7 +2853,7 @@
                     <pic:cNvPicPr/>
                   </pic:nvPicPr>
                   <pic:blipFill>
-                    <a:blip r:embed="rId8"/>
+                    <a:blip r:embed="rId14"/>
                     <a:stretch>
                       <a:fillRect/>
                     </a:stretch>
@@ -1104,7 +2861,7 @@
                   <pic:spPr>
                     <a:xfrm>
                       <a:off x="0" y="0"/>
-                      <a:ext cx="5971540" cy="2618105"/>
+                      <a:ext cx="5981085" cy="3006616"/>
                     </a:xfrm>
                     <a:prstGeom prst="rect">
                       <a:avLst/>
@@ -1133,7 +2890,21 @@
           <w:rFonts w:ascii="Segoe UI" w:hAnsi="Segoe UI" w:cs="Segoe UI"/>
           <w:bCs/>
         </w:rPr>
-        <w:t xml:space="preserve">Imagen 4. </w:t>
+        <w:t xml:space="preserve">Imagen </w:t>
+      </w:r>
+      <w:r>
+        <w:rPr>
+          <w:rFonts w:ascii="Segoe UI" w:hAnsi="Segoe UI" w:cs="Segoe UI"/>
+          <w:bCs/>
+        </w:rPr>
+        <w:t>9</w:t>
+      </w:r>
+      <w:r>
+        <w:rPr>
+          <w:rFonts w:ascii="Segoe UI" w:hAnsi="Segoe UI" w:cs="Segoe UI"/>
+          <w:bCs/>
+        </w:rPr>
+        <w:t xml:space="preserve">. </w:t>
       </w:r>
       <w:r>
         <w:rPr>
@@ -1181,7 +2952,54 @@
           <w:sz w:val="24"/>
           <w:szCs w:val="24"/>
         </w:rPr>
-        <w:t>Probamos el servicio de mensajes en postman (ver imagen 5).</w:t>
+        <w:t xml:space="preserve">Probamos el servicio de mensajes en </w:t>
+      </w:r>
+      <w:proofErr w:type="spellStart"/>
+      <w:r>
+        <w:rPr>
+          <w:rFonts w:ascii="Segoe UI" w:hAnsi="Segoe UI" w:cs="Segoe UI"/>
+          <w:bCs/>
+          <w:sz w:val="24"/>
+          <w:szCs w:val="24"/>
+        </w:rPr>
+        <w:t>P</w:t>
+      </w:r>
+      <w:r>
+        <w:rPr>
+          <w:rFonts w:ascii="Segoe UI" w:hAnsi="Segoe UI" w:cs="Segoe UI"/>
+          <w:bCs/>
+          <w:sz w:val="24"/>
+          <w:szCs w:val="24"/>
+        </w:rPr>
+        <w:t>ostman</w:t>
+      </w:r>
+      <w:proofErr w:type="spellEnd"/>
+      <w:r>
+        <w:rPr>
+          <w:rFonts w:ascii="Segoe UI" w:hAnsi="Segoe UI" w:cs="Segoe UI"/>
+          <w:bCs/>
+          <w:sz w:val="24"/>
+          <w:szCs w:val="24"/>
+        </w:rPr>
+        <w:t xml:space="preserve"> (ver imagen </w:t>
+      </w:r>
+      <w:r>
+        <w:rPr>
+          <w:rFonts w:ascii="Segoe UI" w:hAnsi="Segoe UI" w:cs="Segoe UI"/>
+          <w:bCs/>
+          <w:sz w:val="24"/>
+          <w:szCs w:val="24"/>
+        </w:rPr>
+        <w:t>10</w:t>
+      </w:r>
+      <w:r>
+        <w:rPr>
+          <w:rFonts w:ascii="Segoe UI" w:hAnsi="Segoe UI" w:cs="Segoe UI"/>
+          <w:bCs/>
+          <w:sz w:val="24"/>
+          <w:szCs w:val="24"/>
+        </w:rPr>
+        <w:t>).</w:t>
       </w:r>
     </w:p>
     <w:p>
@@ -1214,9 +3032,9 @@
           <w:noProof/>
         </w:rPr>
         <w:drawing>
-          <wp:inline distT="0" distB="0" distL="0" distR="0" wp14:anchorId="1F35589A" wp14:editId="648EF751">
+          <wp:inline distT="0" distB="0" distL="0" distR="0" wp14:anchorId="1F35589A" wp14:editId="77F56A3C">
             <wp:extent cx="5971540" cy="2141220"/>
-            <wp:effectExtent l="0" t="0" r="0" b="0"/>
+            <wp:effectExtent l="0" t="0" r="4445" b="0"/>
             <wp:docPr id="647626236" name="Imagen 1" descr="Una captura de pantalla de una red social&#10;&#10;Descripción generada automáticamente"/>
             <wp:cNvGraphicFramePr>
               <a:graphicFrameLocks xmlns:a="http://schemas.openxmlformats.org/drawingml/2006/main" noChangeAspect="1"/>
@@ -1229,7 +3047,7 @@
                     <pic:cNvPicPr/>
                   </pic:nvPicPr>
                   <pic:blipFill>
-                    <a:blip r:embed="rId9"/>
+                    <a:blip r:embed="rId15"/>
                     <a:stretch>
                       <a:fillRect/>
                     </a:stretch>
@@ -1265,7 +3083,21 @@
           <w:rFonts w:ascii="Segoe UI" w:hAnsi="Segoe UI" w:cs="Segoe UI"/>
           <w:bCs/>
         </w:rPr>
-        <w:t xml:space="preserve">Imagen 5. </w:t>
+        <w:t xml:space="preserve">Imagen </w:t>
+      </w:r>
+      <w:r>
+        <w:rPr>
+          <w:rFonts w:ascii="Segoe UI" w:hAnsi="Segoe UI" w:cs="Segoe UI"/>
+          <w:bCs/>
+        </w:rPr>
+        <w:t>10</w:t>
+      </w:r>
+      <w:r>
+        <w:rPr>
+          <w:rFonts w:ascii="Segoe UI" w:hAnsi="Segoe UI" w:cs="Segoe UI"/>
+          <w:bCs/>
+        </w:rPr>
+        <w:t xml:space="preserve">. </w:t>
       </w:r>
       <w:r>
         <w:rPr>
@@ -1276,6 +3108,114 @@
         </w:rPr>
         <w:t>Pruebas del envío de mensajes</w:t>
       </w:r>
+    </w:p>
+    <w:p>
+      <w:pPr>
+        <w:suppressAutoHyphens/>
+        <w:spacing w:after="0" w:line="240" w:lineRule="auto"/>
+        <w:rPr>
+          <w:rFonts w:ascii="Segoe UI" w:hAnsi="Segoe UI" w:cs="Segoe UI"/>
+          <w:bCs/>
+          <w:sz w:val="24"/>
+          <w:szCs w:val="24"/>
+        </w:rPr>
+      </w:pPr>
+    </w:p>
+    <w:p>
+      <w:pPr>
+        <w:suppressAutoHyphens/>
+        <w:spacing w:after="0" w:line="240" w:lineRule="auto"/>
+        <w:rPr>
+          <w:rFonts w:ascii="Segoe UI" w:hAnsi="Segoe UI" w:cs="Segoe UI"/>
+          <w:bCs/>
+          <w:sz w:val="24"/>
+          <w:szCs w:val="24"/>
+        </w:rPr>
+      </w:pPr>
+    </w:p>
+    <w:p>
+      <w:pPr>
+        <w:suppressAutoHyphens/>
+        <w:spacing w:after="0" w:line="240" w:lineRule="auto"/>
+        <w:rPr>
+          <w:rFonts w:ascii="Segoe UI" w:hAnsi="Segoe UI" w:cs="Segoe UI"/>
+          <w:bCs/>
+          <w:sz w:val="24"/>
+          <w:szCs w:val="24"/>
+        </w:rPr>
+      </w:pPr>
+    </w:p>
+    <w:p>
+      <w:pPr>
+        <w:suppressAutoHyphens/>
+        <w:spacing w:after="0" w:line="240" w:lineRule="auto"/>
+        <w:rPr>
+          <w:rFonts w:ascii="Segoe UI" w:hAnsi="Segoe UI" w:cs="Segoe UI"/>
+          <w:bCs/>
+          <w:sz w:val="24"/>
+          <w:szCs w:val="24"/>
+        </w:rPr>
+      </w:pPr>
+    </w:p>
+    <w:p>
+      <w:pPr>
+        <w:suppressAutoHyphens/>
+        <w:spacing w:after="0" w:line="240" w:lineRule="auto"/>
+        <w:rPr>
+          <w:rFonts w:ascii="Segoe UI" w:hAnsi="Segoe UI" w:cs="Segoe UI"/>
+          <w:bCs/>
+          <w:sz w:val="24"/>
+          <w:szCs w:val="24"/>
+        </w:rPr>
+      </w:pPr>
+    </w:p>
+    <w:p>
+      <w:pPr>
+        <w:suppressAutoHyphens/>
+        <w:spacing w:after="0" w:line="240" w:lineRule="auto"/>
+        <w:rPr>
+          <w:rFonts w:ascii="Segoe UI" w:hAnsi="Segoe UI" w:cs="Segoe UI"/>
+          <w:bCs/>
+          <w:sz w:val="24"/>
+          <w:szCs w:val="24"/>
+        </w:rPr>
+      </w:pPr>
+    </w:p>
+    <w:p>
+      <w:pPr>
+        <w:suppressAutoHyphens/>
+        <w:spacing w:after="0" w:line="240" w:lineRule="auto"/>
+        <w:rPr>
+          <w:rFonts w:ascii="Segoe UI" w:hAnsi="Segoe UI" w:cs="Segoe UI"/>
+          <w:bCs/>
+          <w:sz w:val="24"/>
+          <w:szCs w:val="24"/>
+        </w:rPr>
+      </w:pPr>
+    </w:p>
+    <w:p>
+      <w:pPr>
+        <w:suppressAutoHyphens/>
+        <w:spacing w:after="0" w:line="240" w:lineRule="auto"/>
+        <w:rPr>
+          <w:rFonts w:ascii="Segoe UI" w:hAnsi="Segoe UI" w:cs="Segoe UI"/>
+          <w:bCs/>
+          <w:sz w:val="24"/>
+          <w:szCs w:val="24"/>
+        </w:rPr>
+      </w:pPr>
+    </w:p>
+    <w:p>
+      <w:pPr>
+        <w:suppressAutoHyphens/>
+        <w:spacing w:after="0" w:line="240" w:lineRule="auto"/>
+        <w:rPr>
+          <w:rFonts w:ascii="Segoe UI" w:hAnsi="Segoe UI" w:cs="Segoe UI"/>
+          <w:bCs/>
+          <w:sz w:val="24"/>
+          <w:szCs w:val="24"/>
+        </w:rPr>
+      </w:pPr>
     </w:p>
     <w:p>
       <w:pPr>
@@ -1312,6 +3252,7 @@
           <w:sz w:val="24"/>
           <w:szCs w:val="24"/>
         </w:rPr>
+        <w:lastRenderedPageBreak/>
         <w:t xml:space="preserve">Verificamos el envío del </w:t>
       </w:r>
       <w:r>
@@ -1339,6 +3280,15 @@
           <w:sz w:val="24"/>
           <w:szCs w:val="24"/>
         </w:rPr>
+        <w:t xml:space="preserve">  (ver imagen 11)</w:t>
+      </w:r>
+      <w:r>
+        <w:rPr>
+          <w:rFonts w:ascii="Segoe UI" w:hAnsi="Segoe UI" w:cs="Segoe UI"/>
+          <w:bCs/>
+          <w:sz w:val="24"/>
+          <w:szCs w:val="24"/>
+        </w:rPr>
         <w:t>.</w:t>
       </w:r>
     </w:p>
@@ -1372,9 +3322,9 @@
           <w:noProof/>
         </w:rPr>
         <w:drawing>
-          <wp:inline distT="0" distB="0" distL="0" distR="0" wp14:anchorId="7E937877" wp14:editId="790EA568">
-            <wp:extent cx="3681290" cy="1591310"/>
-            <wp:effectExtent l="0" t="0" r="0" b="8890"/>
+          <wp:inline distT="0" distB="0" distL="0" distR="0" wp14:anchorId="7E937877" wp14:editId="29D02371">
+            <wp:extent cx="5695739" cy="2235200"/>
+            <wp:effectExtent l="0" t="0" r="635" b="0"/>
             <wp:docPr id="265225469" name="Imagen 1"/>
             <wp:cNvGraphicFramePr>
               <a:graphicFrameLocks xmlns:a="http://schemas.openxmlformats.org/drawingml/2006/main" noChangeAspect="1"/>
@@ -1387,7 +3337,7 @@
                     <pic:cNvPicPr/>
                   </pic:nvPicPr>
                   <pic:blipFill>
-                    <a:blip r:embed="rId10"/>
+                    <a:blip r:embed="rId16"/>
                     <a:stretch>
                       <a:fillRect/>
                     </a:stretch>
@@ -1395,7 +3345,7 @@
                   <pic:spPr>
                     <a:xfrm>
                       <a:off x="0" y="0"/>
-                      <a:ext cx="3692014" cy="1595945"/>
+                      <a:ext cx="5738136" cy="2251838"/>
                     </a:xfrm>
                     <a:prstGeom prst="rect">
                       <a:avLst/>
@@ -1406,6 +3356,33 @@
             </a:graphic>
           </wp:inline>
         </w:drawing>
+      </w:r>
+    </w:p>
+    <w:p>
+      <w:pPr>
+        <w:pStyle w:val="Prrafodelista"/>
+        <w:suppressAutoHyphens/>
+        <w:spacing w:after="0" w:line="240" w:lineRule="auto"/>
+        <w:rPr>
+          <w:rFonts w:ascii="Segoe UI" w:hAnsi="Segoe UI" w:cs="Segoe UI"/>
+          <w:bCs/>
+        </w:rPr>
+      </w:pPr>
+      <w:r>
+        <w:rPr>
+          <w:rFonts w:ascii="Segoe UI" w:hAnsi="Segoe UI" w:cs="Segoe UI"/>
+          <w:bCs/>
+        </w:rPr>
+        <w:t xml:space="preserve">Imagen 11. </w:t>
+      </w:r>
+      <w:r>
+        <w:rPr>
+          <w:rFonts w:ascii="Segoe UI" w:hAnsi="Segoe UI" w:cs="Segoe UI"/>
+          <w:bCs/>
+          <w:i/>
+          <w:iCs/>
+        </w:rPr>
+        <w:t>Inspección de email</w:t>
       </w:r>
     </w:p>
     <w:sectPr>
@@ -1625,6 +3602,119 @@
     </w:lvl>
   </w:abstractNum>
   <w:abstractNum w:abstractNumId="2" w15:restartNumberingAfterBreak="0">
+    <w:nsid w:val="4A23581D"/>
+    <w:multiLevelType w:val="hybridMultilevel"/>
+    <w:tmpl w:val="E4AEAC6A"/>
+    <w:lvl w:ilvl="0" w:tplc="240A0001">
+      <w:start w:val="1"/>
+      <w:numFmt w:val="bullet"/>
+      <w:lvlText w:val=""/>
+      <w:lvlJc w:val="left"/>
+      <w:pPr>
+        <w:ind w:left="2138" w:hanging="360"/>
+      </w:pPr>
+      <w:rPr>
+        <w:rFonts w:ascii="Symbol" w:hAnsi="Symbol" w:hint="default"/>
+      </w:rPr>
+    </w:lvl>
+    <w:lvl w:ilvl="1" w:tplc="240A0003" w:tentative="1">
+      <w:start w:val="1"/>
+      <w:numFmt w:val="bullet"/>
+      <w:lvlText w:val="o"/>
+      <w:lvlJc w:val="left"/>
+      <w:pPr>
+        <w:ind w:left="2858" w:hanging="360"/>
+      </w:pPr>
+      <w:rPr>
+        <w:rFonts w:ascii="Courier New" w:hAnsi="Courier New" w:cs="Courier New" w:hint="default"/>
+      </w:rPr>
+    </w:lvl>
+    <w:lvl w:ilvl="2" w:tplc="240A0005" w:tentative="1">
+      <w:start w:val="1"/>
+      <w:numFmt w:val="bullet"/>
+      <w:lvlText w:val=""/>
+      <w:lvlJc w:val="left"/>
+      <w:pPr>
+        <w:ind w:left="3578" w:hanging="360"/>
+      </w:pPr>
+      <w:rPr>
+        <w:rFonts w:ascii="Wingdings" w:hAnsi="Wingdings" w:hint="default"/>
+      </w:rPr>
+    </w:lvl>
+    <w:lvl w:ilvl="3" w:tplc="240A0001" w:tentative="1">
+      <w:start w:val="1"/>
+      <w:numFmt w:val="bullet"/>
+      <w:lvlText w:val=""/>
+      <w:lvlJc w:val="left"/>
+      <w:pPr>
+        <w:ind w:left="4298" w:hanging="360"/>
+      </w:pPr>
+      <w:rPr>
+        <w:rFonts w:ascii="Symbol" w:hAnsi="Symbol" w:hint="default"/>
+      </w:rPr>
+    </w:lvl>
+    <w:lvl w:ilvl="4" w:tplc="240A0003" w:tentative="1">
+      <w:start w:val="1"/>
+      <w:numFmt w:val="bullet"/>
+      <w:lvlText w:val="o"/>
+      <w:lvlJc w:val="left"/>
+      <w:pPr>
+        <w:ind w:left="5018" w:hanging="360"/>
+      </w:pPr>
+      <w:rPr>
+        <w:rFonts w:ascii="Courier New" w:hAnsi="Courier New" w:cs="Courier New" w:hint="default"/>
+      </w:rPr>
+    </w:lvl>
+    <w:lvl w:ilvl="5" w:tplc="240A0005" w:tentative="1">
+      <w:start w:val="1"/>
+      <w:numFmt w:val="bullet"/>
+      <w:lvlText w:val=""/>
+      <w:lvlJc w:val="left"/>
+      <w:pPr>
+        <w:ind w:left="5738" w:hanging="360"/>
+      </w:pPr>
+      <w:rPr>
+        <w:rFonts w:ascii="Wingdings" w:hAnsi="Wingdings" w:hint="default"/>
+      </w:rPr>
+    </w:lvl>
+    <w:lvl w:ilvl="6" w:tplc="240A0001" w:tentative="1">
+      <w:start w:val="1"/>
+      <w:numFmt w:val="bullet"/>
+      <w:lvlText w:val=""/>
+      <w:lvlJc w:val="left"/>
+      <w:pPr>
+        <w:ind w:left="6458" w:hanging="360"/>
+      </w:pPr>
+      <w:rPr>
+        <w:rFonts w:ascii="Symbol" w:hAnsi="Symbol" w:hint="default"/>
+      </w:rPr>
+    </w:lvl>
+    <w:lvl w:ilvl="7" w:tplc="240A0003" w:tentative="1">
+      <w:start w:val="1"/>
+      <w:numFmt w:val="bullet"/>
+      <w:lvlText w:val="o"/>
+      <w:lvlJc w:val="left"/>
+      <w:pPr>
+        <w:ind w:left="7178" w:hanging="360"/>
+      </w:pPr>
+      <w:rPr>
+        <w:rFonts w:ascii="Courier New" w:hAnsi="Courier New" w:cs="Courier New" w:hint="default"/>
+      </w:rPr>
+    </w:lvl>
+    <w:lvl w:ilvl="8" w:tplc="240A0005" w:tentative="1">
+      <w:start w:val="1"/>
+      <w:numFmt w:val="bullet"/>
+      <w:lvlText w:val=""/>
+      <w:lvlJc w:val="left"/>
+      <w:pPr>
+        <w:ind w:left="7898" w:hanging="360"/>
+      </w:pPr>
+      <w:rPr>
+        <w:rFonts w:ascii="Wingdings" w:hAnsi="Wingdings" w:hint="default"/>
+      </w:rPr>
+    </w:lvl>
+  </w:abstractNum>
+  <w:abstractNum w:abstractNumId="3" w15:restartNumberingAfterBreak="0">
     <w:nsid w:val="4C9821B2"/>
     <w:multiLevelType w:val="hybridMultilevel"/>
     <w:tmpl w:val="562C6208"/>
@@ -1737,10 +3827,123 @@
       </w:rPr>
     </w:lvl>
   </w:abstractNum>
-  <w:abstractNum w:abstractNumId="3" w15:restartNumberingAfterBreak="0">
+  <w:abstractNum w:abstractNumId="4" w15:restartNumberingAfterBreak="0">
+    <w:nsid w:val="5BDA7DB8"/>
+    <w:multiLevelType w:val="hybridMultilevel"/>
+    <w:tmpl w:val="B8E234BE"/>
+    <w:lvl w:ilvl="0" w:tplc="240A0001">
+      <w:start w:val="1"/>
+      <w:numFmt w:val="bullet"/>
+      <w:lvlText w:val=""/>
+      <w:lvlJc w:val="left"/>
+      <w:pPr>
+        <w:ind w:left="2138" w:hanging="360"/>
+      </w:pPr>
+      <w:rPr>
+        <w:rFonts w:ascii="Symbol" w:hAnsi="Symbol" w:hint="default"/>
+      </w:rPr>
+    </w:lvl>
+    <w:lvl w:ilvl="1" w:tplc="FFFFFFFF" w:tentative="1">
+      <w:start w:val="1"/>
+      <w:numFmt w:val="bullet"/>
+      <w:lvlText w:val="o"/>
+      <w:lvlJc w:val="left"/>
+      <w:pPr>
+        <w:ind w:left="2858" w:hanging="360"/>
+      </w:pPr>
+      <w:rPr>
+        <w:rFonts w:ascii="Courier New" w:hAnsi="Courier New" w:cs="Courier New" w:hint="default"/>
+      </w:rPr>
+    </w:lvl>
+    <w:lvl w:ilvl="2" w:tplc="FFFFFFFF" w:tentative="1">
+      <w:start w:val="1"/>
+      <w:numFmt w:val="bullet"/>
+      <w:lvlText w:val=""/>
+      <w:lvlJc w:val="left"/>
+      <w:pPr>
+        <w:ind w:left="3578" w:hanging="360"/>
+      </w:pPr>
+      <w:rPr>
+        <w:rFonts w:ascii="Wingdings" w:hAnsi="Wingdings" w:hint="default"/>
+      </w:rPr>
+    </w:lvl>
+    <w:lvl w:ilvl="3" w:tplc="FFFFFFFF" w:tentative="1">
+      <w:start w:val="1"/>
+      <w:numFmt w:val="bullet"/>
+      <w:lvlText w:val=""/>
+      <w:lvlJc w:val="left"/>
+      <w:pPr>
+        <w:ind w:left="4298" w:hanging="360"/>
+      </w:pPr>
+      <w:rPr>
+        <w:rFonts w:ascii="Symbol" w:hAnsi="Symbol" w:hint="default"/>
+      </w:rPr>
+    </w:lvl>
+    <w:lvl w:ilvl="4" w:tplc="FFFFFFFF" w:tentative="1">
+      <w:start w:val="1"/>
+      <w:numFmt w:val="bullet"/>
+      <w:lvlText w:val="o"/>
+      <w:lvlJc w:val="left"/>
+      <w:pPr>
+        <w:ind w:left="5018" w:hanging="360"/>
+      </w:pPr>
+      <w:rPr>
+        <w:rFonts w:ascii="Courier New" w:hAnsi="Courier New" w:cs="Courier New" w:hint="default"/>
+      </w:rPr>
+    </w:lvl>
+    <w:lvl w:ilvl="5" w:tplc="FFFFFFFF" w:tentative="1">
+      <w:start w:val="1"/>
+      <w:numFmt w:val="bullet"/>
+      <w:lvlText w:val=""/>
+      <w:lvlJc w:val="left"/>
+      <w:pPr>
+        <w:ind w:left="5738" w:hanging="360"/>
+      </w:pPr>
+      <w:rPr>
+        <w:rFonts w:ascii="Wingdings" w:hAnsi="Wingdings" w:hint="default"/>
+      </w:rPr>
+    </w:lvl>
+    <w:lvl w:ilvl="6" w:tplc="FFFFFFFF" w:tentative="1">
+      <w:start w:val="1"/>
+      <w:numFmt w:val="bullet"/>
+      <w:lvlText w:val=""/>
+      <w:lvlJc w:val="left"/>
+      <w:pPr>
+        <w:ind w:left="6458" w:hanging="360"/>
+      </w:pPr>
+      <w:rPr>
+        <w:rFonts w:ascii="Symbol" w:hAnsi="Symbol" w:hint="default"/>
+      </w:rPr>
+    </w:lvl>
+    <w:lvl w:ilvl="7" w:tplc="FFFFFFFF" w:tentative="1">
+      <w:start w:val="1"/>
+      <w:numFmt w:val="bullet"/>
+      <w:lvlText w:val="o"/>
+      <w:lvlJc w:val="left"/>
+      <w:pPr>
+        <w:ind w:left="7178" w:hanging="360"/>
+      </w:pPr>
+      <w:rPr>
+        <w:rFonts w:ascii="Courier New" w:hAnsi="Courier New" w:cs="Courier New" w:hint="default"/>
+      </w:rPr>
+    </w:lvl>
+    <w:lvl w:ilvl="8" w:tplc="FFFFFFFF" w:tentative="1">
+      <w:start w:val="1"/>
+      <w:numFmt w:val="bullet"/>
+      <w:lvlText w:val=""/>
+      <w:lvlJc w:val="left"/>
+      <w:pPr>
+        <w:ind w:left="7898" w:hanging="360"/>
+      </w:pPr>
+      <w:rPr>
+        <w:rFonts w:ascii="Wingdings" w:hAnsi="Wingdings" w:hint="default"/>
+      </w:rPr>
+    </w:lvl>
+  </w:abstractNum>
+  <w:abstractNum w:abstractNumId="5" w15:restartNumberingAfterBreak="0">
     <w:nsid w:val="67A97E68"/>
     <w:multiLevelType w:val="hybridMultilevel"/>
-    <w:tmpl w:val="3788B110"/>
+    <w:tmpl w:val="CBAAE9A0"/>
     <w:lvl w:ilvl="0" w:tplc="240A000F">
       <w:start w:val="1"/>
       <w:numFmt w:val="decimal"/>
@@ -1826,7 +4029,7 @@
       </w:pPr>
     </w:lvl>
   </w:abstractNum>
-  <w:abstractNum w:abstractNumId="4" w15:restartNumberingAfterBreak="0">
+  <w:abstractNum w:abstractNumId="6" w15:restartNumberingAfterBreak="0">
     <w:nsid w:val="7AEE46D0"/>
     <w:multiLevelType w:val="hybridMultilevel"/>
     <w:tmpl w:val="2944A444"/>
@@ -1939,20 +4142,20 @@
       </w:rPr>
     </w:lvl>
   </w:abstractNum>
-  <w:abstractNum w:abstractNumId="5" w15:restartNumberingAfterBreak="0">
+  <w:abstractNum w:abstractNumId="7" w15:restartNumberingAfterBreak="0">
     <w:nsid w:val="7F41273B"/>
     <w:multiLevelType w:val="hybridMultilevel"/>
-    <w:tmpl w:val="8F0AFAE0"/>
-    <w:lvl w:ilvl="0" w:tplc="240A0001">
-      <w:start w:val="1"/>
-      <w:numFmt w:val="bullet"/>
-      <w:lvlText w:val=""/>
+    <w:tmpl w:val="28386F4A"/>
+    <w:lvl w:ilvl="0" w:tplc="240A000B">
+      <w:start w:val="1"/>
+      <w:numFmt w:val="bullet"/>
+      <w:lvlText w:val=""/>
       <w:lvlJc w:val="left"/>
       <w:pPr>
         <w:ind w:left="720" w:hanging="360"/>
       </w:pPr>
       <w:rPr>
-        <w:rFonts w:ascii="Symbol" w:hAnsi="Symbol" w:hint="default"/>
+        <w:rFonts w:ascii="Wingdings" w:hAnsi="Wingdings" w:hint="default"/>
       </w:rPr>
     </w:lvl>
     <w:lvl w:ilvl="1" w:tplc="240A0003" w:tentative="1">
@@ -2056,19 +4259,25 @@
     <w:abstractNumId w:val="0"/>
   </w:num>
   <w:num w:numId="2" w16cid:durableId="1882208322">
+    <w:abstractNumId w:val="5"/>
+  </w:num>
+  <w:num w:numId="3" w16cid:durableId="80492032">
     <w:abstractNumId w:val="3"/>
   </w:num>
-  <w:num w:numId="3" w16cid:durableId="80492032">
-    <w:abstractNumId w:val="2"/>
-  </w:num>
   <w:num w:numId="4" w16cid:durableId="1396931415">
-    <w:abstractNumId w:val="4"/>
+    <w:abstractNumId w:val="6"/>
   </w:num>
   <w:num w:numId="5" w16cid:durableId="278411837">
-    <w:abstractNumId w:val="5"/>
+    <w:abstractNumId w:val="7"/>
   </w:num>
   <w:num w:numId="6" w16cid:durableId="1079980086">
     <w:abstractNumId w:val="1"/>
+  </w:num>
+  <w:num w:numId="7" w16cid:durableId="1848210748">
+    <w:abstractNumId w:val="2"/>
+  </w:num>
+  <w:num w:numId="8" w16cid:durableId="1548302568">
+    <w:abstractNumId w:val="4"/>
   </w:num>
 </w:numbering>
 </file>

</xml_diff>